<commit_message>
creating new files and folders
</commit_message>
<xml_diff>
--- a/flask/MVC Modularization.docx
+++ b/flask/MVC Modularization.docx
@@ -4,21 +4,16 @@
   <w:body>
     <w:p>
       <w:r>
-        <w:t xml:space="preserve">MVC </w:t>
-      </w:r>
-      <w:proofErr w:type="spellStart"/>
-      <w:r>
-        <w:t>Mmodularization</w:t>
-      </w:r>
-      <w:proofErr w:type="spellEnd"/>
-      <w:r>
-        <w:t xml:space="preserve"> / Controllers / Models</w:t>
+        <w:t>MVC Mmodularization / Controllers / Models</w:t>
       </w:r>
     </w:p>
     <w:p/>
     <w:p/>
     <w:p>
       <w:r>
+        <w:rPr>
+          <w:noProof/>
+        </w:rPr>
         <w:drawing>
           <wp:inline distT="0" distB="0" distL="0" distR="0" wp14:anchorId="0C8770C5" wp14:editId="6F67D2DE">
             <wp:extent cx="3248167" cy="2604779"/>
@@ -58,6 +53,9 @@
     </w:p>
     <w:p>
       <w:r>
+        <w:rPr>
+          <w:noProof/>
+        </w:rPr>
         <w:drawing>
           <wp:inline distT="0" distB="0" distL="0" distR="0" wp14:anchorId="21187539" wp14:editId="63137485">
             <wp:extent cx="3249966" cy="1572553"/>
@@ -97,6 +95,9 @@
     </w:p>
     <w:p>
       <w:r>
+        <w:rPr>
+          <w:noProof/>
+        </w:rPr>
         <w:lastRenderedPageBreak/>
         <w:drawing>
           <wp:inline distT="0" distB="0" distL="0" distR="0" wp14:anchorId="4E3DBE5F" wp14:editId="7972A5A2">
@@ -138,6 +139,9 @@
     <w:p/>
     <w:p>
       <w:r>
+        <w:rPr>
+          <w:noProof/>
+        </w:rPr>
         <w:lastRenderedPageBreak/>
         <w:drawing>
           <wp:inline distT="0" distB="0" distL="0" distR="0" wp14:anchorId="1888FD4B" wp14:editId="04C8DD5C">
@@ -185,6 +189,9 @@
     <w:p/>
     <w:p>
       <w:r>
+        <w:rPr>
+          <w:noProof/>
+        </w:rPr>
         <w:lastRenderedPageBreak/>
         <w:drawing>
           <wp:inline distT="0" distB="0" distL="0" distR="0" wp14:anchorId="7F1B291B" wp14:editId="5004E10D">
@@ -223,6 +230,9 @@
         </w:drawing>
       </w:r>
       <w:r>
+        <w:rPr>
+          <w:noProof/>
+        </w:rPr>
         <w:drawing>
           <wp:inline distT="0" distB="0" distL="0" distR="0" wp14:anchorId="10C2C3B5" wp14:editId="52835761">
             <wp:extent cx="5943600" cy="5190490"/>
@@ -263,6 +273,9 @@
     <w:p/>
     <w:p>
       <w:r>
+        <w:rPr>
+          <w:noProof/>
+        </w:rPr>
         <w:lastRenderedPageBreak/>
         <w:drawing>
           <wp:inline distT="0" distB="0" distL="0" distR="0" wp14:anchorId="23C0CDFA" wp14:editId="69220D8A">
@@ -301,6 +314,9 @@
         </w:drawing>
       </w:r>
       <w:r>
+        <w:rPr>
+          <w:noProof/>
+        </w:rPr>
         <w:drawing>
           <wp:inline distT="0" distB="0" distL="0" distR="0" wp14:anchorId="5A49F7B5" wp14:editId="35976E67">
             <wp:extent cx="4765707" cy="4121624"/>
@@ -346,7 +362,7 @@
     <w:p/>
     <w:p/>
     <w:p>
-      <w:hyperlink r:id="rId16" w:history="1">
+      <w:hyperlink r:id="rId16" w:anchor="classmethod" w:history="1">
         <w:r>
           <w:rPr>
             <w:rStyle w:val="Hyperlink"/>
@@ -358,6 +374,9 @@
     <w:p/>
     <w:p>
       <w:r>
+        <w:rPr>
+          <w:noProof/>
+        </w:rPr>
         <w:drawing>
           <wp:inline distT="0" distB="0" distL="0" distR="0" wp14:anchorId="1189C5B2" wp14:editId="42C66F12">
             <wp:extent cx="3998794" cy="1103941"/>
@@ -397,6 +416,9 @@
     </w:p>
     <w:p>
       <w:r>
+        <w:rPr>
+          <w:noProof/>
+        </w:rPr>
         <w:drawing>
           <wp:inline distT="0" distB="0" distL="0" distR="0" wp14:anchorId="4105A4AF" wp14:editId="568A9311">
             <wp:extent cx="5943600" cy="5807710"/>
@@ -432,6 +454,132 @@
             </a:graphic>
           </wp:inline>
         </w:drawing>
+      </w:r>
+    </w:p>
+    <w:p/>
+    <w:p/>
+    <w:p>
+      <w:r>
+        <w:rPr>
+          <w:noProof/>
+        </w:rPr>
+        <w:lastRenderedPageBreak/>
+        <w:drawing>
+          <wp:inline distT="0" distB="0" distL="0" distR="0" wp14:anchorId="64666E12" wp14:editId="393D4576">
+            <wp:extent cx="5943600" cy="6871335"/>
+            <wp:effectExtent l="0" t="0" r="0" b="5715"/>
+            <wp:docPr id="2" name="Picture 2"/>
+            <wp:cNvGraphicFramePr>
+              <a:graphicFrameLocks xmlns:a="http://schemas.openxmlformats.org/drawingml/2006/main" noChangeAspect="1"/>
+            </wp:cNvGraphicFramePr>
+            <a:graphic xmlns:a="http://schemas.openxmlformats.org/drawingml/2006/main">
+              <a:graphicData uri="http://schemas.openxmlformats.org/drawingml/2006/picture">
+                <pic:pic xmlns:pic="http://schemas.openxmlformats.org/drawingml/2006/picture">
+                  <pic:nvPicPr>
+                    <pic:cNvPr id="0" name="Picture 1"/>
+                    <pic:cNvPicPr>
+                      <a:picLocks noChangeAspect="1" noChangeArrowheads="1"/>
+                    </pic:cNvPicPr>
+                  </pic:nvPicPr>
+                  <pic:blipFill>
+                    <a:blip r:embed="rId19">
+                      <a:extLst>
+                        <a:ext uri="{28A0092B-C50C-407E-A947-70E740481C1C}">
+                          <a14:useLocalDpi xmlns:a14="http://schemas.microsoft.com/office/drawing/2010/main" val="0"/>
+                        </a:ext>
+                      </a:extLst>
+                    </a:blip>
+                    <a:srcRect/>
+                    <a:stretch>
+                      <a:fillRect/>
+                    </a:stretch>
+                  </pic:blipFill>
+                  <pic:spPr bwMode="auto">
+                    <a:xfrm>
+                      <a:off x="0" y="0"/>
+                      <a:ext cx="5943600" cy="6871335"/>
+                    </a:xfrm>
+                    <a:prstGeom prst="rect">
+                      <a:avLst/>
+                    </a:prstGeom>
+                    <a:noFill/>
+                    <a:ln>
+                      <a:noFill/>
+                    </a:ln>
+                  </pic:spPr>
+                </pic:pic>
+              </a:graphicData>
+            </a:graphic>
+          </wp:inline>
+        </w:drawing>
+      </w:r>
+    </w:p>
+    <w:p/>
+    <w:p>
+      <w:r>
+        <w:rPr>
+          <w:noProof/>
+        </w:rPr>
+        <w:lastRenderedPageBreak/>
+        <w:drawing>
+          <wp:inline distT="0" distB="0" distL="0" distR="0" wp14:anchorId="33EDC34A" wp14:editId="77E4313C">
+            <wp:extent cx="5078095" cy="2922905"/>
+            <wp:effectExtent l="0" t="0" r="8255" b="0"/>
+            <wp:docPr id="9" name="Picture 9"/>
+            <wp:cNvGraphicFramePr>
+              <a:graphicFrameLocks xmlns:a="http://schemas.openxmlformats.org/drawingml/2006/main" noChangeAspect="1"/>
+            </wp:cNvGraphicFramePr>
+            <a:graphic xmlns:a="http://schemas.openxmlformats.org/drawingml/2006/main">
+              <a:graphicData uri="http://schemas.openxmlformats.org/drawingml/2006/picture">
+                <pic:pic xmlns:pic="http://schemas.openxmlformats.org/drawingml/2006/picture">
+                  <pic:nvPicPr>
+                    <pic:cNvPr id="0" name="Picture 3"/>
+                    <pic:cNvPicPr>
+                      <a:picLocks noChangeAspect="1" noChangeArrowheads="1"/>
+                    </pic:cNvPicPr>
+                  </pic:nvPicPr>
+                  <pic:blipFill>
+                    <a:blip r:embed="rId20">
+                      <a:extLst>
+                        <a:ext uri="{28A0092B-C50C-407E-A947-70E740481C1C}">
+                          <a14:useLocalDpi xmlns:a14="http://schemas.microsoft.com/office/drawing/2010/main" val="0"/>
+                        </a:ext>
+                      </a:extLst>
+                    </a:blip>
+                    <a:srcRect/>
+                    <a:stretch>
+                      <a:fillRect/>
+                    </a:stretch>
+                  </pic:blipFill>
+                  <pic:spPr bwMode="auto">
+                    <a:xfrm>
+                      <a:off x="0" y="0"/>
+                      <a:ext cx="5078095" cy="2922905"/>
+                    </a:xfrm>
+                    <a:prstGeom prst="rect">
+                      <a:avLst/>
+                    </a:prstGeom>
+                    <a:noFill/>
+                    <a:ln>
+                      <a:noFill/>
+                    </a:ln>
+                  </pic:spPr>
+                </pic:pic>
+              </a:graphicData>
+            </a:graphic>
+          </wp:inline>
+        </w:drawing>
+      </w:r>
+    </w:p>
+    <w:p/>
+    <w:p>
+      <w:r>
+        <w:t>To load flask, pymysql and bcrypt all in one shot---</w:t>
+      </w:r>
+    </w:p>
+    <w:p>
+      <w:r>
+        <w:t>pipenv install flask pymysql flask-bcrypt</w:t>
       </w:r>
     </w:p>
     <w:sectPr>
@@ -1945,6 +2093,7 @@
     <w:lsdException w:name="HTML Sample" w:semiHidden="1" w:unhideWhenUsed="1"/>
     <w:lsdException w:name="HTML Typewriter" w:semiHidden="1" w:unhideWhenUsed="1"/>
     <w:lsdException w:name="HTML Variable" w:semiHidden="1" w:unhideWhenUsed="1"/>
+    <w:lsdException w:name="Normal Table" w:semiHidden="1" w:unhideWhenUsed="1"/>
     <w:lsdException w:name="annotation subject" w:semiHidden="1" w:unhideWhenUsed="1"/>
     <w:lsdException w:name="No List" w:semiHidden="1" w:unhideWhenUsed="1"/>
     <w:lsdException w:name="Outline List 1" w:semiHidden="1" w:unhideWhenUsed="1"/>
@@ -1987,8 +2136,11 @@
     <w:lsdException w:name="Table Contemporary" w:semiHidden="1" w:unhideWhenUsed="1"/>
     <w:lsdException w:name="Table Elegant" w:semiHidden="1" w:unhideWhenUsed="1"/>
     <w:lsdException w:name="Table Professional" w:semiHidden="1" w:unhideWhenUsed="1"/>
+    <w:lsdException w:name="Table Subtle 1" w:semiHidden="1" w:unhideWhenUsed="1"/>
     <w:lsdException w:name="Table Subtle 2" w:semiHidden="1" w:unhideWhenUsed="1"/>
     <w:lsdException w:name="Table Web 1" w:semiHidden="1" w:unhideWhenUsed="1"/>
+    <w:lsdException w:name="Table Web 2" w:semiHidden="1" w:unhideWhenUsed="1"/>
+    <w:lsdException w:name="Table Web 3" w:semiHidden="1" w:unhideWhenUsed="1"/>
     <w:lsdException w:name="Balloon Text" w:semiHidden="1" w:unhideWhenUsed="1"/>
     <w:lsdException w:name="Table Grid" w:uiPriority="39"/>
     <w:lsdException w:name="Table Theme" w:semiHidden="1" w:unhideWhenUsed="1"/>
@@ -3635,6 +3787,15 @@
 </file>
 
 <file path=customXml/item2.xml><?xml version="1.0" encoding="utf-8"?>
+<?mso-contentType ?>
+<FormTemplates xmlns="http://schemas.microsoft.com/sharepoint/v3/contenttype/forms">
+  <Display>DocumentLibraryForm</Display>
+  <Edit>AssetEditForm</Edit>
+  <New>DocumentLibraryForm</New>
+</FormTemplates>
+</file>
+
+<file path=customXml/item3.xml><?xml version="1.0" encoding="utf-8"?>
 <ct:contentTypeSchema xmlns:ct="http://schemas.microsoft.com/office/2006/metadata/contentType" xmlns:ma="http://schemas.microsoft.com/office/2006/metadata/properties/metaAttributes" ct:_="" ma:_="" ma:contentTypeName="TemplateFile" ma:contentTypeID="0x0101006EDDDB5EE6D98C44930B742096920B300400F5B6D36B3EF94B4E9A635CDF2A18F5B8" ma:contentTypeVersion="72" ma:contentTypeDescription="Create a new document." ma:contentTypeScope="" ma:versionID="a23e56308344d904b51738559c3d67c9">
   <xsd:schema xmlns:xsd="http://www.w3.org/2001/XMLSchema" xmlns:xs="http://www.w3.org/2001/XMLSchema" xmlns:p="http://schemas.microsoft.com/office/2006/metadata/properties" xmlns:ns2="4873beb7-5857-4685-be1f-d57550cc96cc" targetNamespace="http://schemas.microsoft.com/office/2006/metadata/properties" ma:root="true" ma:fieldsID="cd0908cc4600e77bf5da051303e00c8d" ns2:_="">
     <xsd:import namespace="4873beb7-5857-4685-be1f-d57550cc96cc"/>
@@ -4674,15 +4835,6 @@
 </ct:contentTypeSchema>
 </file>
 
-<file path=customXml/item3.xml><?xml version="1.0" encoding="utf-8"?>
-<?mso-contentType ?>
-<FormTemplates xmlns="http://schemas.microsoft.com/sharepoint/v3/contenttype/forms">
-  <Display>DocumentLibraryForm</Display>
-  <Edit>AssetEditForm</Edit>
-  <New>DocumentLibraryForm</New>
-</FormTemplates>
-</file>
-
 <file path=customXml/itemProps1.xml><?xml version="1.0" encoding="utf-8"?>
 <ds:datastoreItem xmlns:ds="http://schemas.openxmlformats.org/officeDocument/2006/customXml" ds:itemID="{7FBDB1CC-CEFB-4E46-8174-1F0AA0D30B24}">
   <ds:schemaRefs>
@@ -4694,6 +4846,14 @@
 </file>
 
 <file path=customXml/itemProps2.xml><?xml version="1.0" encoding="utf-8"?>
+<ds:datastoreItem xmlns:ds="http://schemas.openxmlformats.org/officeDocument/2006/customXml" ds:itemID="{C01C3C56-10DB-49F7-B061-44D8728D078A}">
+  <ds:schemaRefs>
+    <ds:schemaRef ds:uri="http://schemas.microsoft.com/sharepoint/v3/contenttype/forms"/>
+  </ds:schemaRefs>
+</ds:datastoreItem>
+</file>
+
+<file path=customXml/itemProps3.xml><?xml version="1.0" encoding="utf-8"?>
 <ds:datastoreItem xmlns:ds="http://schemas.openxmlformats.org/officeDocument/2006/customXml" ds:itemID="{4B3A7E92-E05A-4924-9E8A-9F6659E5855B}">
   <ds:schemaRefs>
     <ds:schemaRef ds:uri="http://schemas.microsoft.com/office/2006/metadata/contentType"/>
@@ -4709,12 +4869,4 @@
     <ds:schemaRef ds:uri="http://schemas.microsoft.com/internal/obd"/>
   </ds:schemaRefs>
 </ds:datastoreItem>
-</file>
-
-<file path=customXml/itemProps3.xml><?xml version="1.0" encoding="utf-8"?>
-<ds:datastoreItem xmlns:ds="http://schemas.openxmlformats.org/officeDocument/2006/customXml" ds:itemID="{C01C3C56-10DB-49F7-B061-44D8728D078A}">
-  <ds:schemaRefs>
-    <ds:schemaRef ds:uri="http://schemas.microsoft.com/sharepoint/v3/contenttype/forms"/>
-  </ds:schemaRefs>
-</ds:datastoreItem>
 </file>
</xml_diff>

<commit_message>
updating code and fixing bugs
</commit_message>
<xml_diff>
--- a/flask/MVC Modularization.docx
+++ b/flask/MVC Modularization.docx
@@ -582,6 +582,112 @@
         <w:t>pipenv install flask pymysql flask-bcrypt</w:t>
       </w:r>
     </w:p>
+    <w:p/>
+    <w:p/>
+    <w:p/>
+    <w:p/>
+    <w:p/>
+    <w:p>
+      <w:r>
+        <w:drawing>
+          <wp:inline distT="0" distB="0" distL="0" distR="0" wp14:anchorId="4877CA88" wp14:editId="6ABF71AF">
+            <wp:extent cx="5943600" cy="2729230"/>
+            <wp:effectExtent l="0" t="0" r="0" b="0"/>
+            <wp:docPr id="14" name="Picture 14"/>
+            <wp:cNvGraphicFramePr>
+              <a:graphicFrameLocks xmlns:a="http://schemas.openxmlformats.org/drawingml/2006/main" noChangeAspect="1"/>
+            </wp:cNvGraphicFramePr>
+            <a:graphic xmlns:a="http://schemas.openxmlformats.org/drawingml/2006/main">
+              <a:graphicData uri="http://schemas.openxmlformats.org/drawingml/2006/picture">
+                <pic:pic xmlns:pic="http://schemas.openxmlformats.org/drawingml/2006/picture">
+                  <pic:nvPicPr>
+                    <pic:cNvPr id="1" name=""/>
+                    <pic:cNvPicPr/>
+                  </pic:nvPicPr>
+                  <pic:blipFill>
+                    <a:blip r:embed="rId21"/>
+                    <a:stretch>
+                      <a:fillRect/>
+                    </a:stretch>
+                  </pic:blipFill>
+                  <pic:spPr>
+                    <a:xfrm>
+                      <a:off x="0" y="0"/>
+                      <a:ext cx="5943600" cy="2729230"/>
+                    </a:xfrm>
+                    <a:prstGeom prst="rect">
+                      <a:avLst/>
+                    </a:prstGeom>
+                  </pic:spPr>
+                </pic:pic>
+              </a:graphicData>
+            </a:graphic>
+          </wp:inline>
+        </w:drawing>
+      </w:r>
+    </w:p>
+    <w:p/>
+    <w:p>
+      <w:r>
+        <w:t>Join return line</w:t>
+      </w:r>
+    </w:p>
+    <w:p>
+      <w:r>
+        <w:rPr>
+          <w:noProof/>
+        </w:rPr>
+        <w:lastRenderedPageBreak/>
+        <w:drawing>
+          <wp:inline distT="0" distB="0" distL="0" distR="0" wp14:anchorId="2D814D09" wp14:editId="668D8FB6">
+            <wp:extent cx="5943600" cy="1771015"/>
+            <wp:effectExtent l="0" t="0" r="0" b="635"/>
+            <wp:docPr id="13" name="Picture 13"/>
+            <wp:cNvGraphicFramePr>
+              <a:graphicFrameLocks xmlns:a="http://schemas.openxmlformats.org/drawingml/2006/main" noChangeAspect="1"/>
+            </wp:cNvGraphicFramePr>
+            <a:graphic xmlns:a="http://schemas.openxmlformats.org/drawingml/2006/main">
+              <a:graphicData uri="http://schemas.openxmlformats.org/drawingml/2006/picture">
+                <pic:pic xmlns:pic="http://schemas.openxmlformats.org/drawingml/2006/picture">
+                  <pic:nvPicPr>
+                    <pic:cNvPr id="0" name="Picture 1"/>
+                    <pic:cNvPicPr>
+                      <a:picLocks noChangeAspect="1" noChangeArrowheads="1"/>
+                    </pic:cNvPicPr>
+                  </pic:nvPicPr>
+                  <pic:blipFill>
+                    <a:blip r:embed="rId22">
+                      <a:extLst>
+                        <a:ext uri="{28A0092B-C50C-407E-A947-70E740481C1C}">
+                          <a14:useLocalDpi xmlns:a14="http://schemas.microsoft.com/office/drawing/2010/main" val="0"/>
+                        </a:ext>
+                      </a:extLst>
+                    </a:blip>
+                    <a:srcRect/>
+                    <a:stretch>
+                      <a:fillRect/>
+                    </a:stretch>
+                  </pic:blipFill>
+                  <pic:spPr bwMode="auto">
+                    <a:xfrm>
+                      <a:off x="0" y="0"/>
+                      <a:ext cx="5943600" cy="1771015"/>
+                    </a:xfrm>
+                    <a:prstGeom prst="rect">
+                      <a:avLst/>
+                    </a:prstGeom>
+                    <a:noFill/>
+                    <a:ln>
+                      <a:noFill/>
+                    </a:ln>
+                  </pic:spPr>
+                </pic:pic>
+              </a:graphicData>
+            </a:graphic>
+          </wp:inline>
+        </w:drawing>
+      </w:r>
+    </w:p>
     <w:sectPr>
       <w:pgSz w:w="12240" w:h="15840"/>
       <w:pgMar w:top="1440" w:right="1440" w:bottom="1440" w:left="1440" w:header="720" w:footer="720" w:gutter="0"/>
@@ -3651,6 +3757,1055 @@
 </file>
 
 <file path=customXml/item1.xml><?xml version="1.0" encoding="utf-8"?>
+<ct:contentTypeSchema xmlns:ct="http://schemas.microsoft.com/office/2006/metadata/contentType" xmlns:ma="http://schemas.microsoft.com/office/2006/metadata/properties/metaAttributes" ct:_="" ma:_="" ma:contentTypeName="TemplateFile" ma:contentTypeID="0x0101006EDDDB5EE6D98C44930B742096920B300400F5B6D36B3EF94B4E9A635CDF2A18F5B8" ma:contentTypeVersion="72" ma:contentTypeDescription="Create a new document." ma:contentTypeScope="" ma:versionID="a23e56308344d904b51738559c3d67c9">
+  <xsd:schema xmlns:xsd="http://www.w3.org/2001/XMLSchema" xmlns:xs="http://www.w3.org/2001/XMLSchema" xmlns:p="http://schemas.microsoft.com/office/2006/metadata/properties" xmlns:ns2="4873beb7-5857-4685-be1f-d57550cc96cc" targetNamespace="http://schemas.microsoft.com/office/2006/metadata/properties" ma:root="true" ma:fieldsID="cd0908cc4600e77bf5da051303e00c8d" ns2:_="">
+    <xsd:import namespace="4873beb7-5857-4685-be1f-d57550cc96cc"/>
+    <xsd:element name="properties">
+      <xsd:complexType>
+        <xsd:sequence>
+          <xsd:element name="documentManagement">
+            <xsd:complexType>
+              <xsd:all>
+                <xsd:element ref="ns2:AcquiredFrom" minOccurs="0"/>
+                <xsd:element ref="ns2:UACurrentWords" minOccurs="0"/>
+                <xsd:element ref="ns2:TPApplication" minOccurs="0"/>
+                <xsd:element ref="ns2:ApprovalLog" minOccurs="0"/>
+                <xsd:element ref="ns2:ApprovalStatus" minOccurs="0"/>
+                <xsd:element ref="ns2:AssetStart" minOccurs="0"/>
+                <xsd:element ref="ns2:AssetExpire" minOccurs="0"/>
+                <xsd:element ref="ns2:AssetId" minOccurs="0"/>
+                <xsd:element ref="ns2:IsSearchable" minOccurs="0"/>
+                <xsd:element ref="ns2:AssetType" minOccurs="0"/>
+                <xsd:element ref="ns2:APAuthor" minOccurs="0"/>
+                <xsd:element ref="ns2:AverageRating" minOccurs="0"/>
+                <xsd:element ref="ns2:BlockPublish" minOccurs="0"/>
+                <xsd:element ref="ns2:BugNumber" minOccurs="0"/>
+                <xsd:element ref="ns2:CampaignTagsTaxHTField0" minOccurs="0"/>
+                <xsd:element ref="ns2:TPClientViewer" minOccurs="0"/>
+                <xsd:element ref="ns2:ClipArtFilename" minOccurs="0"/>
+                <xsd:element ref="ns2:TPCommandLine" minOccurs="0"/>
+                <xsd:element ref="ns2:TPComponent" minOccurs="0"/>
+                <xsd:element ref="ns2:ContentItem" minOccurs="0"/>
+                <xsd:element ref="ns2:CrawlForDependencies" minOccurs="0"/>
+                <xsd:element ref="ns2:CSXHash" minOccurs="0"/>
+                <xsd:element ref="ns2:CSXSubmissionMarket" minOccurs="0"/>
+                <xsd:element ref="ns2:CSXUpdate" minOccurs="0"/>
+                <xsd:element ref="ns2:IntlLangReviewDate" minOccurs="0"/>
+                <xsd:element ref="ns2:IsDeleted" minOccurs="0"/>
+                <xsd:element ref="ns2:APDescription" minOccurs="0"/>
+                <xsd:element ref="ns2:DirectSourceMarket" minOccurs="0"/>
+                <xsd:element ref="ns2:Downloads" minOccurs="0"/>
+                <xsd:element ref="ns2:DSATActionTaken" minOccurs="0"/>
+                <xsd:element ref="ns2:APEditor" minOccurs="0"/>
+                <xsd:element ref="ns2:EditorialStatus" minOccurs="0"/>
+                <xsd:element ref="ns2:EditorialTags" minOccurs="0"/>
+                <xsd:element ref="ns2:TPExecutable" minOccurs="0"/>
+                <xsd:element ref="ns2:FeatureTagsTaxHTField0" minOccurs="0"/>
+                <xsd:element ref="ns2:TPFriendlyName" minOccurs="0"/>
+                <xsd:element ref="ns2:FriendlyTitle" minOccurs="0"/>
+                <xsd:element ref="ns2:PrimaryImageGen" minOccurs="0"/>
+                <xsd:element ref="ns2:HandoffToMSDN" minOccurs="0"/>
+                <xsd:element ref="ns2:InProjectListLookup" minOccurs="0"/>
+                <xsd:element ref="ns2:TPInstallLocation" minOccurs="0"/>
+                <xsd:element ref="ns2:InternalTagsTaxHTField0" minOccurs="0"/>
+                <xsd:element ref="ns2:IntlLangReview" minOccurs="0"/>
+                <xsd:element ref="ns2:IntlLangReviewer" minOccurs="0"/>
+                <xsd:element ref="ns2:MarketSpecific" minOccurs="0"/>
+                <xsd:element ref="ns2:LastCompleteVersionLookup" minOccurs="0"/>
+                <xsd:element ref="ns2:LastHandOff" minOccurs="0"/>
+                <xsd:element ref="ns2:LastModifiedDateTime" minOccurs="0"/>
+                <xsd:element ref="ns2:LastPreviewErrorLookup" minOccurs="0"/>
+                <xsd:element ref="ns2:LastPreviewResultLookup" minOccurs="0"/>
+                <xsd:element ref="ns2:LastPreviewAttemptDateLookup" minOccurs="0"/>
+                <xsd:element ref="ns2:LastPreviewedByLookup" minOccurs="0"/>
+                <xsd:element ref="ns2:LastPreviewTimeLookup" minOccurs="0"/>
+                <xsd:element ref="ns2:LastPreviewVersionLookup" minOccurs="0"/>
+                <xsd:element ref="ns2:LastPublishErrorLookup" minOccurs="0"/>
+                <xsd:element ref="ns2:LastPublishResultLookup" minOccurs="0"/>
+                <xsd:element ref="ns2:LastPublishAttemptDateLookup" minOccurs="0"/>
+                <xsd:element ref="ns2:LastPublishedByLookup" minOccurs="0"/>
+                <xsd:element ref="ns2:LastPublishTimeLookup" minOccurs="0"/>
+                <xsd:element ref="ns2:LastPublishVersionLookup" minOccurs="0"/>
+                <xsd:element ref="ns2:TPLaunchHelpLinkType" minOccurs="0"/>
+                <xsd:element ref="ns2:LegacyData" minOccurs="0"/>
+                <xsd:element ref="ns2:TPLaunchHelpLink" minOccurs="0"/>
+                <xsd:element ref="ns2:LocComments" minOccurs="0"/>
+                <xsd:element ref="ns2:LocLastLocAttemptVersionLookup" minOccurs="0"/>
+                <xsd:element ref="ns2:LocLastLocAttemptVersionTypeLookup" minOccurs="0"/>
+                <xsd:element ref="ns2:LocManualTestRequired" minOccurs="0"/>
+                <xsd:element ref="ns2:LocMarketGroupTiers2" minOccurs="0"/>
+                <xsd:element ref="ns2:LocNewPublishedVersionLookup" minOccurs="0"/>
+                <xsd:element ref="ns2:LocOverallHandbackStatusLookup" minOccurs="0"/>
+                <xsd:element ref="ns2:LocOverallLocStatusLookup" minOccurs="0"/>
+                <xsd:element ref="ns2:LocOverallPreviewStatusLookup" minOccurs="0"/>
+                <xsd:element ref="ns2:LocOverallPublishStatusLookup" minOccurs="0"/>
+                <xsd:element ref="ns2:IntlLocPriority" minOccurs="0"/>
+                <xsd:element ref="ns2:LocProcessedForHandoffsLookup" minOccurs="0"/>
+                <xsd:element ref="ns2:LocProcessedForMarketsLookup" minOccurs="0"/>
+                <xsd:element ref="ns2:LocPublishedDependentAssetsLookup" minOccurs="0"/>
+                <xsd:element ref="ns2:LocPublishedLinkedAssetsLookup" minOccurs="0"/>
+                <xsd:element ref="ns2:LocRecommendedHandoff" minOccurs="0"/>
+                <xsd:element ref="ns2:LocalizationTagsTaxHTField0" minOccurs="0"/>
+                <xsd:element ref="ns2:MachineTranslated" minOccurs="0"/>
+                <xsd:element ref="ns2:Manager" minOccurs="0"/>
+                <xsd:element ref="ns2:Markets" minOccurs="0"/>
+                <xsd:element ref="ns2:Milestone" minOccurs="0"/>
+                <xsd:element ref="ns2:TPNamespace" minOccurs="0"/>
+                <xsd:element ref="ns2:NumericId" minOccurs="0"/>
+                <xsd:element ref="ns2:NumOfRatingsLookup" minOccurs="0"/>
+                <xsd:element ref="ns2:OOCacheId" minOccurs="0"/>
+                <xsd:element ref="ns2:OpenTemplate" minOccurs="0"/>
+                <xsd:element ref="ns2:OriginAsset" minOccurs="0"/>
+                <xsd:element ref="ns2:OriginalRelease" minOccurs="0"/>
+                <xsd:element ref="ns2:OriginalSourceMarket" minOccurs="0"/>
+                <xsd:element ref="ns2:OutputCachingOn" minOccurs="0"/>
+                <xsd:element ref="ns2:ParentAssetId" minOccurs="0"/>
+                <xsd:element ref="ns2:PlannedPubDate" minOccurs="0"/>
+                <xsd:element ref="ns2:PolicheckWords" minOccurs="0"/>
+                <xsd:element ref="ns2:BusinessGroup" minOccurs="0"/>
+                <xsd:element ref="ns2:UAProjectedTotalWords" minOccurs="0"/>
+                <xsd:element ref="ns2:Provider" minOccurs="0"/>
+                <xsd:element ref="ns2:Providers" minOccurs="0"/>
+                <xsd:element ref="ns2:PublishStatusLookup" minOccurs="0"/>
+                <xsd:element ref="ns2:PublishTargets" minOccurs="0"/>
+                <xsd:element ref="ns2:RecommendationsModifier" minOccurs="0"/>
+                <xsd:element ref="ns2:ArtSampleDocs" minOccurs="0"/>
+                <xsd:element ref="ns2:ScenarioTagsTaxHTField0" minOccurs="0"/>
+                <xsd:element ref="ns2:ShowIn" minOccurs="0"/>
+                <xsd:element ref="ns2:SourceTitle" minOccurs="0"/>
+                <xsd:element ref="ns2:CSXSubmissionDate" minOccurs="0"/>
+                <xsd:element ref="ns2:SubmitterId" minOccurs="0"/>
+                <xsd:element ref="ns2:TaxCatchAll" minOccurs="0"/>
+                <xsd:element ref="ns2:TaxCatchAllLabel" minOccurs="0"/>
+                <xsd:element ref="ns2:TemplateStatus" minOccurs="0"/>
+                <xsd:element ref="ns2:TemplateTemplateType" minOccurs="0"/>
+                <xsd:element ref="ns2:ThumbnailAssetId" minOccurs="0"/>
+                <xsd:element ref="ns2:TimesCloned" minOccurs="0"/>
+                <xsd:element ref="ns2:TrustLevel" minOccurs="0"/>
+                <xsd:element ref="ns2:UALocComments" minOccurs="0"/>
+                <xsd:element ref="ns2:UALocRecommendation" minOccurs="0"/>
+                <xsd:element ref="ns2:UANotes" minOccurs="0"/>
+                <xsd:element ref="ns2:TPAppVersion" minOccurs="0"/>
+                <xsd:element ref="ns2:VoteCount" minOccurs="0"/>
+              </xsd:all>
+            </xsd:complexType>
+          </xsd:element>
+        </xsd:sequence>
+      </xsd:complexType>
+    </xsd:element>
+  </xsd:schema>
+  <xsd:schema xmlns:xsd="http://www.w3.org/2001/XMLSchema" xmlns:xs="http://www.w3.org/2001/XMLSchema" xmlns:dms="http://schemas.microsoft.com/office/2006/documentManagement/types" xmlns:pc="http://schemas.microsoft.com/office/infopath/2007/PartnerControls" targetNamespace="4873beb7-5857-4685-be1f-d57550cc96cc" elementFormDefault="qualified">
+    <xsd:import namespace="http://schemas.microsoft.com/office/2006/documentManagement/types"/>
+    <xsd:import namespace="http://schemas.microsoft.com/office/infopath/2007/PartnerControls"/>
+    <xsd:element name="AcquiredFrom" ma:index="1" nillable="true" ma:displayName="Acquired From" ma:default="Internal MS" ma:internalName="AcquiredFrom" ma:readOnly="false">
+      <xsd:simpleType>
+        <xsd:restriction base="dms:Choice">
+          <xsd:enumeration value="Internal MS"/>
+          <xsd:enumeration value="Community"/>
+          <xsd:enumeration value="MVP"/>
+          <xsd:enumeration value="Publisher"/>
+          <xsd:enumeration value="Partner"/>
+          <xsd:enumeration value="None"/>
+        </xsd:restriction>
+      </xsd:simpleType>
+    </xsd:element>
+    <xsd:element name="UACurrentWords" ma:index="2" nillable="true" ma:displayName="Actual Word Count" ma:default="" ma:internalName="UACurrentWords" ma:readOnly="false">
+      <xsd:simpleType>
+        <xsd:restriction base="dms:Unknown"/>
+      </xsd:simpleType>
+    </xsd:element>
+    <xsd:element name="TPApplication" ma:index="3" nillable="true" ma:displayName="Application to Open Template With" ma:default="" ma:internalName="TPApplication">
+      <xsd:simpleType>
+        <xsd:restriction base="dms:Text"/>
+      </xsd:simpleType>
+    </xsd:element>
+    <xsd:element name="ApprovalLog" ma:index="4" nillable="true" ma:displayName="Approval Log" ma:default="" ma:hidden="true" ma:internalName="ApprovalLog" ma:readOnly="false">
+      <xsd:simpleType>
+        <xsd:restriction base="dms:Note"/>
+      </xsd:simpleType>
+    </xsd:element>
+    <xsd:element name="ApprovalStatus" ma:index="5" nillable="true" ma:displayName="Approval Status" ma:default="InProgress" ma:internalName="ApprovalStatus" ma:readOnly="false">
+      <xsd:simpleType>
+        <xsd:restriction base="dms:Choice">
+          <xsd:enumeration value="InProgress"/>
+          <xsd:enumeration value="Rejected"/>
+          <xsd:enumeration value="Questionable"/>
+          <xsd:enumeration value="ApprovedAutomatic"/>
+          <xsd:enumeration value="ApprovedManual"/>
+          <xsd:enumeration value="On Hold"/>
+          <xsd:enumeration value="Needs Review"/>
+          <xsd:enumeration value="A Violation"/>
+          <xsd:enumeration value="Unpublished Violation"/>
+        </xsd:restriction>
+      </xsd:simpleType>
+    </xsd:element>
+    <xsd:element name="AssetStart" ma:index="6" nillable="true" ma:displayName="Asset Begin Date" ma:default="[Today]" ma:internalName="AssetStart" ma:readOnly="false">
+      <xsd:simpleType>
+        <xsd:restriction base="dms:DateTime"/>
+      </xsd:simpleType>
+    </xsd:element>
+    <xsd:element name="AssetExpire" ma:index="7" nillable="true" ma:displayName="Asset End Date" ma:default="2029-01-01T08:00:00Z" ma:format="DateTime" ma:internalName="AssetExpire" ma:readOnly="false">
+      <xsd:simpleType>
+        <xsd:restriction base="dms:DateTime"/>
+      </xsd:simpleType>
+    </xsd:element>
+    <xsd:element name="AssetId" ma:index="8" nillable="true" ma:displayName="Asset ID" ma:default="" ma:indexed="true" ma:internalName="AssetId" ma:readOnly="false">
+      <xsd:simpleType>
+        <xsd:restriction base="dms:Text">
+          <xsd:maxLength value="255"/>
+        </xsd:restriction>
+      </xsd:simpleType>
+    </xsd:element>
+    <xsd:element name="IsSearchable" ma:index="9" nillable="true" ma:displayName="Asset Searchable?" ma:default="true" ma:internalName="IsSearchable" ma:readOnly="false">
+      <xsd:simpleType>
+        <xsd:restriction base="dms:Boolean"/>
+      </xsd:simpleType>
+    </xsd:element>
+    <xsd:element name="AssetType" ma:index="10" nillable="true" ma:displayName="Asset Type" ma:default="" ma:internalName="AssetType" ma:readOnly="false">
+      <xsd:simpleType>
+        <xsd:restriction base="dms:Unknown"/>
+      </xsd:simpleType>
+    </xsd:element>
+    <xsd:element name="APAuthor" ma:index="11" nillable="true" ma:displayName="Author" ma:default="" ma:list="UserInfo" ma:internalName="APAuthor" ma:readOnly="false">
+      <xsd:complexType>
+        <xsd:complexContent>
+          <xsd:extension base="dms:User">
+            <xsd:sequence>
+              <xsd:element name="UserInfo" minOccurs="0" maxOccurs="unbounded">
+                <xsd:complexType>
+                  <xsd:sequence>
+                    <xsd:element name="DisplayName" type="xsd:string" minOccurs="0"/>
+                    <xsd:element name="AccountId" type="dms:UserId" minOccurs="0" nillable="true"/>
+                    <xsd:element name="AccountType" type="xsd:string" minOccurs="0"/>
+                  </xsd:sequence>
+                </xsd:complexType>
+              </xsd:element>
+            </xsd:sequence>
+          </xsd:extension>
+        </xsd:complexContent>
+      </xsd:complexType>
+    </xsd:element>
+    <xsd:element name="AverageRating" ma:index="12" nillable="true" ma:displayName="Average Rating" ma:internalName="AverageRating" ma:readOnly="false">
+      <xsd:simpleType>
+        <xsd:restriction base="dms:Text"/>
+      </xsd:simpleType>
+    </xsd:element>
+    <xsd:element name="BlockPublish" ma:index="13" nillable="true" ma:displayName="Block from Publishing?" ma:default="" ma:internalName="BlockPublish" ma:readOnly="false">
+      <xsd:simpleType>
+        <xsd:restriction base="dms:Boolean"/>
+      </xsd:simpleType>
+    </xsd:element>
+    <xsd:element name="BugNumber" ma:index="14" nillable="true" ma:displayName="Bug Number" ma:default="" ma:internalName="BugNumber" ma:readOnly="false">
+      <xsd:simpleType>
+        <xsd:restriction base="dms:Text"/>
+      </xsd:simpleType>
+    </xsd:element>
+    <xsd:element name="CampaignTagsTaxHTField0" ma:index="16" nillable="true" ma:taxonomy="true" ma:internalName="CampaignTagsTaxHTField0" ma:taxonomyFieldName="CampaignTags" ma:displayName="Campaigns" ma:readOnly="false" ma:default="" ma:fieldId="{1df42cc3-2301-4f11-a52a-6ead923c29ed}" ma:taxonomyMulti="true" ma:sspId="8f79753a-75d3-41f5-8ca3-40b843941b4f" ma:termSetId="ca0e50d4-faa1-44ce-961e-bb1441c60e66" ma:anchorId="00000000-0000-0000-0000-000000000000" ma:open="false" ma:isKeyword="false">
+      <xsd:complexType>
+        <xsd:sequence>
+          <xsd:element ref="pc:Terms" minOccurs="0" maxOccurs="1"/>
+        </xsd:sequence>
+      </xsd:complexType>
+    </xsd:element>
+    <xsd:element name="TPClientViewer" ma:index="17" nillable="true" ma:displayName="Client Viewer" ma:default="" ma:internalName="TPClientViewer">
+      <xsd:simpleType>
+        <xsd:restriction base="dms:Text"/>
+      </xsd:simpleType>
+    </xsd:element>
+    <xsd:element name="ClipArtFilename" ma:index="18" nillable="true" ma:displayName="Clip Art Name" ma:default="" ma:internalName="ClipArtFilename" ma:readOnly="false">
+      <xsd:simpleType>
+        <xsd:restriction base="dms:Text"/>
+      </xsd:simpleType>
+    </xsd:element>
+    <xsd:element name="TPCommandLine" ma:index="19" nillable="true" ma:displayName="Command Line" ma:default="" ma:internalName="TPCommandLine">
+      <xsd:simpleType>
+        <xsd:restriction base="dms:Text"/>
+      </xsd:simpleType>
+    </xsd:element>
+    <xsd:element name="TPComponent" ma:index="20" nillable="true" ma:displayName="Component" ma:default="" ma:internalName="TPComponent">
+      <xsd:simpleType>
+        <xsd:restriction base="dms:Text"/>
+      </xsd:simpleType>
+    </xsd:element>
+    <xsd:element name="ContentItem" ma:index="21" nillable="true" ma:displayName="Content Item" ma:default="" ma:hidden="true" ma:internalName="ContentItem" ma:readOnly="false">
+      <xsd:simpleType>
+        <xsd:restriction base="dms:Unknown"/>
+      </xsd:simpleType>
+    </xsd:element>
+    <xsd:element name="CrawlForDependencies" ma:index="23" nillable="true" ma:displayName="Crawl for Dependencies?" ma:default="true" ma:internalName="CrawlForDependencies" ma:readOnly="false">
+      <xsd:simpleType>
+        <xsd:restriction base="dms:Boolean"/>
+      </xsd:simpleType>
+    </xsd:element>
+    <xsd:element name="CSXHash" ma:index="26" nillable="true" ma:displayName="CSX Hash" ma:default="" ma:indexed="true" ma:internalName="CSXHash" ma:readOnly="false">
+      <xsd:simpleType>
+        <xsd:restriction base="dms:Text"/>
+      </xsd:simpleType>
+    </xsd:element>
+    <xsd:element name="CSXSubmissionMarket" ma:index="27" nillable="true" ma:displayName="CSX Submission Market" ma:default="" ma:list="{2FBD1B11-2ACE-4FDC-B5A3-635D4ADF6F1B}" ma:internalName="CSXSubmissionMarket" ma:readOnly="false" ma:showField="MarketName" ma:web="4873beb7-5857-4685-be1f-d57550cc96cc">
+      <xsd:simpleType>
+        <xsd:restriction base="dms:Lookup"/>
+      </xsd:simpleType>
+    </xsd:element>
+    <xsd:element name="CSXUpdate" ma:index="28" nillable="true" ma:displayName="CSX Updated?" ma:default="false" ma:internalName="CSXUpdate" ma:readOnly="false">
+      <xsd:simpleType>
+        <xsd:restriction base="dms:Boolean"/>
+      </xsd:simpleType>
+    </xsd:element>
+    <xsd:element name="IntlLangReviewDate" ma:index="29" nillable="true" ma:displayName="Date to Complete Intl QA" ma:default="" ma:internalName="IntlLangReviewDate" ma:readOnly="false">
+      <xsd:simpleType>
+        <xsd:restriction base="dms:DateTime"/>
+      </xsd:simpleType>
+    </xsd:element>
+    <xsd:element name="IsDeleted" ma:index="30" nillable="true" ma:displayName="Deleted?" ma:default="" ma:internalName="IsDeleted" ma:readOnly="false">
+      <xsd:simpleType>
+        <xsd:restriction base="dms:Boolean"/>
+      </xsd:simpleType>
+    </xsd:element>
+    <xsd:element name="APDescription" ma:index="31" nillable="true" ma:displayName="Description" ma:default="" ma:internalName="APDescription" ma:readOnly="false">
+      <xsd:simpleType>
+        <xsd:restriction base="dms:Note"/>
+      </xsd:simpleType>
+    </xsd:element>
+    <xsd:element name="DirectSourceMarket" ma:index="32" nillable="true" ma:displayName="Direct Source Market Group" ma:default="" ma:internalName="DirectSourceMarket" ma:readOnly="false">
+      <xsd:simpleType>
+        <xsd:restriction base="dms:Text"/>
+      </xsd:simpleType>
+    </xsd:element>
+    <xsd:element name="Downloads" ma:index="33" nillable="true" ma:displayName="Downloads" ma:default="0" ma:hidden="true" ma:internalName="Downloads" ma:readOnly="false">
+      <xsd:simpleType>
+        <xsd:restriction base="dms:Unknown"/>
+      </xsd:simpleType>
+    </xsd:element>
+    <xsd:element name="DSATActionTaken" ma:index="34" nillable="true" ma:displayName="DSAT Action Taken" ma:default="" ma:internalName="DSATActionTaken" ma:readOnly="false">
+      <xsd:simpleType>
+        <xsd:restriction base="dms:Choice">
+          <xsd:enumeration value="Best Bets"/>
+          <xsd:enumeration value="Expire"/>
+          <xsd:enumeration value="Hide"/>
+          <xsd:enumeration value="None"/>
+        </xsd:restriction>
+      </xsd:simpleType>
+    </xsd:element>
+    <xsd:element name="APEditor" ma:index="35" nillable="true" ma:displayName="Editor" ma:default="" ma:list="UserInfo" ma:internalName="APEditor" ma:readOnly="false">
+      <xsd:complexType>
+        <xsd:complexContent>
+          <xsd:extension base="dms:User">
+            <xsd:sequence>
+              <xsd:element name="UserInfo" minOccurs="0" maxOccurs="unbounded">
+                <xsd:complexType>
+                  <xsd:sequence>
+                    <xsd:element name="DisplayName" type="xsd:string" minOccurs="0"/>
+                    <xsd:element name="AccountId" type="dms:UserId" minOccurs="0" nillable="true"/>
+                    <xsd:element name="AccountType" type="xsd:string" minOccurs="0"/>
+                  </xsd:sequence>
+                </xsd:complexType>
+              </xsd:element>
+            </xsd:sequence>
+          </xsd:extension>
+        </xsd:complexContent>
+      </xsd:complexType>
+    </xsd:element>
+    <xsd:element name="EditorialStatus" ma:index="36" nillable="true" ma:displayName="Editorial Status" ma:default="" ma:internalName="EditorialStatus" ma:readOnly="false">
+      <xsd:simpleType>
+        <xsd:restriction base="dms:Unknown"/>
+      </xsd:simpleType>
+    </xsd:element>
+    <xsd:element name="EditorialTags" ma:index="37" nillable="true" ma:displayName="Editorial Tags" ma:default="" ma:internalName="EditorialTags">
+      <xsd:simpleType>
+        <xsd:restriction base="dms:Unknown"/>
+      </xsd:simpleType>
+    </xsd:element>
+    <xsd:element name="TPExecutable" ma:index="38" nillable="true" ma:displayName="Executable" ma:default="" ma:internalName="TPExecutable">
+      <xsd:simpleType>
+        <xsd:restriction base="dms:Text"/>
+      </xsd:simpleType>
+    </xsd:element>
+    <xsd:element name="FeatureTagsTaxHTField0" ma:index="40" nillable="true" ma:taxonomy="true" ma:internalName="FeatureTagsTaxHTField0" ma:taxonomyFieldName="FeatureTags" ma:displayName="Features" ma:readOnly="false" ma:default="" ma:fieldId="{7fc0d542-15c6-4882-a8e3-13bca44403fb}" ma:taxonomyMulti="true" ma:sspId="8f79753a-75d3-41f5-8ca3-40b843941b4f" ma:termSetId="f1ab6845-967d-4854-a0ba-4ec07f0f8113" ma:anchorId="00000000-0000-0000-0000-000000000000" ma:open="false" ma:isKeyword="false">
+      <xsd:complexType>
+        <xsd:sequence>
+          <xsd:element ref="pc:Terms" minOccurs="0" maxOccurs="1"/>
+        </xsd:sequence>
+      </xsd:complexType>
+    </xsd:element>
+    <xsd:element name="TPFriendlyName" ma:index="41" nillable="true" ma:displayName="Friendly Name" ma:default="" ma:internalName="TPFriendlyName">
+      <xsd:simpleType>
+        <xsd:restriction base="dms:Text"/>
+      </xsd:simpleType>
+    </xsd:element>
+    <xsd:element name="FriendlyTitle" ma:index="42" nillable="true" ma:displayName="Friendly Title" ma:default="" ma:description="Shorter title to be used when displaying search results" ma:internalName="FriendlyTitle" ma:readOnly="false">
+      <xsd:simpleType>
+        <xsd:restriction base="dms:Text"/>
+      </xsd:simpleType>
+    </xsd:element>
+    <xsd:element name="PrimaryImageGen" ma:index="43" nillable="true" ma:displayName="Generate Images?" ma:default="true" ma:internalName="PrimaryImageGen">
+      <xsd:simpleType>
+        <xsd:restriction base="dms:Boolean"/>
+      </xsd:simpleType>
+    </xsd:element>
+    <xsd:element name="HandoffToMSDN" ma:index="44" nillable="true" ma:displayName="Handoff To MSDN Date" ma:default="" ma:internalName="HandoffToMSDN" ma:readOnly="false">
+      <xsd:simpleType>
+        <xsd:restriction base="dms:DateTime"/>
+      </xsd:simpleType>
+    </xsd:element>
+    <xsd:element name="InProjectListLookup" ma:index="45" nillable="true" ma:displayName="InProjectListLookup" ma:list="{9E343742-310B-4684-A24C-1D137CB4B230}" ma:internalName="InProjectListLookup" ma:readOnly="true" ma:showField="InProjectList" ma:web="4873beb7-5857-4685-be1f-d57550cc96cc">
+      <xsd:complexType>
+        <xsd:complexContent>
+          <xsd:extension base="dms:MultiChoiceLookup">
+            <xsd:sequence>
+              <xsd:element name="Value" type="dms:Lookup" maxOccurs="unbounded" minOccurs="0" nillable="true"/>
+            </xsd:sequence>
+          </xsd:extension>
+        </xsd:complexContent>
+      </xsd:complexType>
+    </xsd:element>
+    <xsd:element name="TPInstallLocation" ma:index="46" nillable="true" ma:displayName="Install Location" ma:default="" ma:internalName="TPInstallLocation">
+      <xsd:simpleType>
+        <xsd:restriction base="dms:Text"/>
+      </xsd:simpleType>
+    </xsd:element>
+    <xsd:element name="InternalTagsTaxHTField0" ma:index="48" nillable="true" ma:taxonomy="true" ma:internalName="InternalTagsTaxHTField0" ma:taxonomyFieldName="InternalTags" ma:displayName="Internal Tags" ma:readOnly="false" ma:default="" ma:fieldId="{1490b8a4-2706-41ec-b5e3-73176dccf34e}" ma:taxonomyMulti="true" ma:sspId="8f79753a-75d3-41f5-8ca3-40b843941b4f" ma:termSetId="82b6639e-f7fc-4c18-ad2d-003a6e707765" ma:anchorId="00000000-0000-0000-0000-000000000000" ma:open="false" ma:isKeyword="false">
+      <xsd:complexType>
+        <xsd:sequence>
+          <xsd:element ref="pc:Terms" minOccurs="0" maxOccurs="1"/>
+        </xsd:sequence>
+      </xsd:complexType>
+    </xsd:element>
+    <xsd:element name="IntlLangReview" ma:index="49" nillable="true" ma:displayName="Intl Lang QA Review Required?" ma:default="" ma:internalName="IntlLangReview" ma:readOnly="false">
+      <xsd:simpleType>
+        <xsd:restriction base="dms:Boolean"/>
+      </xsd:simpleType>
+    </xsd:element>
+    <xsd:element name="IntlLangReviewer" ma:index="50" nillable="true" ma:displayName="Intl Lang QA Reviewer" ma:default="" ma:internalName="IntlLangReviewer" ma:readOnly="false">
+      <xsd:simpleType>
+        <xsd:restriction base="dms:Text"/>
+      </xsd:simpleType>
+    </xsd:element>
+    <xsd:element name="MarketSpecific" ma:index="51" nillable="true" ma:displayName="Is Market Specific?" ma:default="" ma:internalName="MarketSpecific" ma:readOnly="false">
+      <xsd:simpleType>
+        <xsd:restriction base="dms:Boolean"/>
+      </xsd:simpleType>
+    </xsd:element>
+    <xsd:element name="LastCompleteVersionLookup" ma:index="52" nillable="true" ma:displayName="Last Complete Version Lookup" ma:default="" ma:list="{9E343742-310B-4684-A24C-1D137CB4B230}" ma:internalName="LastCompleteVersionLookup" ma:readOnly="true" ma:showField="LastCompleteVersion" ma:web="4873beb7-5857-4685-be1f-d57550cc96cc">
+      <xsd:complexType>
+        <xsd:complexContent>
+          <xsd:extension base="dms:MultiChoiceLookup">
+            <xsd:sequence>
+              <xsd:element name="Value" type="dms:Lookup" maxOccurs="unbounded" minOccurs="0" nillable="true"/>
+            </xsd:sequence>
+          </xsd:extension>
+        </xsd:complexContent>
+      </xsd:complexType>
+    </xsd:element>
+    <xsd:element name="LastHandOff" ma:index="53" nillable="true" ma:displayName="Last Hand-off" ma:default="" ma:internalName="LastHandOff" ma:readOnly="false">
+      <xsd:simpleType>
+        <xsd:restriction base="dms:DateTime"/>
+      </xsd:simpleType>
+    </xsd:element>
+    <xsd:element name="LastModifiedDateTime" ma:index="54" nillable="true" ma:displayName="Last Modified Date" ma:default="" ma:internalName="LastModifiedDateTime" ma:readOnly="false">
+      <xsd:simpleType>
+        <xsd:restriction base="dms:DateTime"/>
+      </xsd:simpleType>
+    </xsd:element>
+    <xsd:element name="LastPreviewErrorLookup" ma:index="55" nillable="true" ma:displayName="Last Preview Attempt Error" ma:default="" ma:list="{9E343742-310B-4684-A24C-1D137CB4B230}" ma:internalName="LastPreviewErrorLookup" ma:readOnly="true" ma:showField="LastPreviewError" ma:web="4873beb7-5857-4685-be1f-d57550cc96cc">
+      <xsd:complexType>
+        <xsd:complexContent>
+          <xsd:extension base="dms:MultiChoiceLookup">
+            <xsd:sequence>
+              <xsd:element name="Value" type="dms:Lookup" maxOccurs="unbounded" minOccurs="0" nillable="true"/>
+            </xsd:sequence>
+          </xsd:extension>
+        </xsd:complexContent>
+      </xsd:complexType>
+    </xsd:element>
+    <xsd:element name="LastPreviewResultLookup" ma:index="56" nillable="true" ma:displayName="Last Preview Attempt Result" ma:default="" ma:list="{9E343742-310B-4684-A24C-1D137CB4B230}" ma:internalName="LastPreviewResultLookup" ma:readOnly="true" ma:showField="LastPreviewResult" ma:web="4873beb7-5857-4685-be1f-d57550cc96cc">
+      <xsd:complexType>
+        <xsd:complexContent>
+          <xsd:extension base="dms:MultiChoiceLookup">
+            <xsd:sequence>
+              <xsd:element name="Value" type="dms:Lookup" maxOccurs="unbounded" minOccurs="0" nillable="true"/>
+            </xsd:sequence>
+          </xsd:extension>
+        </xsd:complexContent>
+      </xsd:complexType>
+    </xsd:element>
+    <xsd:element name="LastPreviewAttemptDateLookup" ma:index="57" nillable="true" ma:displayName="Last Preview Attempted On" ma:default="" ma:list="{9E343742-310B-4684-A24C-1D137CB4B230}" ma:internalName="LastPreviewAttemptDateLookup" ma:readOnly="true" ma:showField="LastPreviewAttemptDate" ma:web="4873beb7-5857-4685-be1f-d57550cc96cc">
+      <xsd:complexType>
+        <xsd:complexContent>
+          <xsd:extension base="dms:MultiChoiceLookup">
+            <xsd:sequence>
+              <xsd:element name="Value" type="dms:Lookup" maxOccurs="unbounded" minOccurs="0" nillable="true"/>
+            </xsd:sequence>
+          </xsd:extension>
+        </xsd:complexContent>
+      </xsd:complexType>
+    </xsd:element>
+    <xsd:element name="LastPreviewedByLookup" ma:index="58" nillable="true" ma:displayName="Last Previewed By" ma:default="" ma:list="{9E343742-310B-4684-A24C-1D137CB4B230}" ma:internalName="LastPreviewedByLookup" ma:readOnly="true" ma:showField="LastPreviewedBy" ma:web="4873beb7-5857-4685-be1f-d57550cc96cc">
+      <xsd:complexType>
+        <xsd:complexContent>
+          <xsd:extension base="dms:MultiChoiceLookup">
+            <xsd:sequence>
+              <xsd:element name="Value" type="dms:Lookup" maxOccurs="unbounded" minOccurs="0" nillable="true"/>
+            </xsd:sequence>
+          </xsd:extension>
+        </xsd:complexContent>
+      </xsd:complexType>
+    </xsd:element>
+    <xsd:element name="LastPreviewTimeLookup" ma:index="59" nillable="true" ma:displayName="Last Previewed Date" ma:default="" ma:list="{9E343742-310B-4684-A24C-1D137CB4B230}" ma:internalName="LastPreviewTimeLookup" ma:readOnly="true" ma:showField="LastPreviewTime" ma:web="4873beb7-5857-4685-be1f-d57550cc96cc">
+      <xsd:complexType>
+        <xsd:complexContent>
+          <xsd:extension base="dms:MultiChoiceLookup">
+            <xsd:sequence>
+              <xsd:element name="Value" type="dms:Lookup" maxOccurs="unbounded" minOccurs="0" nillable="true"/>
+            </xsd:sequence>
+          </xsd:extension>
+        </xsd:complexContent>
+      </xsd:complexType>
+    </xsd:element>
+    <xsd:element name="LastPreviewVersionLookup" ma:index="60" nillable="true" ma:displayName="Last Previewed Version" ma:default="" ma:list="{9E343742-310B-4684-A24C-1D137CB4B230}" ma:internalName="LastPreviewVersionLookup" ma:readOnly="true" ma:showField="LastPreviewVersion" ma:web="4873beb7-5857-4685-be1f-d57550cc96cc">
+      <xsd:complexType>
+        <xsd:complexContent>
+          <xsd:extension base="dms:MultiChoiceLookup">
+            <xsd:sequence>
+              <xsd:element name="Value" type="dms:Lookup" maxOccurs="unbounded" minOccurs="0" nillable="true"/>
+            </xsd:sequence>
+          </xsd:extension>
+        </xsd:complexContent>
+      </xsd:complexType>
+    </xsd:element>
+    <xsd:element name="LastPublishErrorLookup" ma:index="61" nillable="true" ma:displayName="Last Publish Attempt Error" ma:default="" ma:list="{9E343742-310B-4684-A24C-1D137CB4B230}" ma:internalName="LastPublishErrorLookup" ma:readOnly="true" ma:showField="LastPublishError" ma:web="4873beb7-5857-4685-be1f-d57550cc96cc">
+      <xsd:complexType>
+        <xsd:complexContent>
+          <xsd:extension base="dms:MultiChoiceLookup">
+            <xsd:sequence>
+              <xsd:element name="Value" type="dms:Lookup" maxOccurs="unbounded" minOccurs="0" nillable="true"/>
+            </xsd:sequence>
+          </xsd:extension>
+        </xsd:complexContent>
+      </xsd:complexType>
+    </xsd:element>
+    <xsd:element name="LastPublishResultLookup" ma:index="62" nillable="true" ma:displayName="Last Publish Attempt Result" ma:default="" ma:list="{9E343742-310B-4684-A24C-1D137CB4B230}" ma:internalName="LastPublishResultLookup" ma:readOnly="true" ma:showField="LastPublishResult" ma:web="4873beb7-5857-4685-be1f-d57550cc96cc">
+      <xsd:complexType>
+        <xsd:complexContent>
+          <xsd:extension base="dms:MultiChoiceLookup">
+            <xsd:sequence>
+              <xsd:element name="Value" type="dms:Lookup" maxOccurs="unbounded" minOccurs="0" nillable="true"/>
+            </xsd:sequence>
+          </xsd:extension>
+        </xsd:complexContent>
+      </xsd:complexType>
+    </xsd:element>
+    <xsd:element name="LastPublishAttemptDateLookup" ma:index="63" nillable="true" ma:displayName="Last Publish Attempted On" ma:default="" ma:list="{9E343742-310B-4684-A24C-1D137CB4B230}" ma:internalName="LastPublishAttemptDateLookup" ma:readOnly="true" ma:showField="LastPublishAttemptDate" ma:web="4873beb7-5857-4685-be1f-d57550cc96cc">
+      <xsd:complexType>
+        <xsd:complexContent>
+          <xsd:extension base="dms:MultiChoiceLookup">
+            <xsd:sequence>
+              <xsd:element name="Value" type="dms:Lookup" maxOccurs="unbounded" minOccurs="0" nillable="true"/>
+            </xsd:sequence>
+          </xsd:extension>
+        </xsd:complexContent>
+      </xsd:complexType>
+    </xsd:element>
+    <xsd:element name="LastPublishedByLookup" ma:index="64" nillable="true" ma:displayName="Last Published By" ma:default="" ma:list="{9E343742-310B-4684-A24C-1D137CB4B230}" ma:internalName="LastPublishedByLookup" ma:readOnly="true" ma:showField="LastPublishedBy" ma:web="4873beb7-5857-4685-be1f-d57550cc96cc">
+      <xsd:complexType>
+        <xsd:complexContent>
+          <xsd:extension base="dms:MultiChoiceLookup">
+            <xsd:sequence>
+              <xsd:element name="Value" type="dms:Lookup" maxOccurs="unbounded" minOccurs="0" nillable="true"/>
+            </xsd:sequence>
+          </xsd:extension>
+        </xsd:complexContent>
+      </xsd:complexType>
+    </xsd:element>
+    <xsd:element name="LastPublishTimeLookup" ma:index="65" nillable="true" ma:displayName="Last Published Date" ma:default="" ma:list="{9E343742-310B-4684-A24C-1D137CB4B230}" ma:internalName="LastPublishTimeLookup" ma:readOnly="true" ma:showField="LastPublishTime" ma:web="4873beb7-5857-4685-be1f-d57550cc96cc">
+      <xsd:complexType>
+        <xsd:complexContent>
+          <xsd:extension base="dms:MultiChoiceLookup">
+            <xsd:sequence>
+              <xsd:element name="Value" type="dms:Lookup" maxOccurs="unbounded" minOccurs="0" nillable="true"/>
+            </xsd:sequence>
+          </xsd:extension>
+        </xsd:complexContent>
+      </xsd:complexType>
+    </xsd:element>
+    <xsd:element name="LastPublishVersionLookup" ma:index="66" nillable="true" ma:displayName="Last Published Version" ma:default="" ma:list="{9E343742-310B-4684-A24C-1D137CB4B230}" ma:internalName="LastPublishVersionLookup" ma:readOnly="true" ma:showField="LastPublishVersion" ma:web="4873beb7-5857-4685-be1f-d57550cc96cc">
+      <xsd:complexType>
+        <xsd:complexContent>
+          <xsd:extension base="dms:MultiChoiceLookup">
+            <xsd:sequence>
+              <xsd:element name="Value" type="dms:Lookup" maxOccurs="unbounded" minOccurs="0" nillable="true"/>
+            </xsd:sequence>
+          </xsd:extension>
+        </xsd:complexContent>
+      </xsd:complexType>
+    </xsd:element>
+    <xsd:element name="TPLaunchHelpLinkType" ma:index="67" nillable="true" ma:displayName="Launch Help Link Type" ma:default="Template" ma:internalName="TPLaunchHelpLinkType">
+      <xsd:simpleType>
+        <xsd:restriction base="dms:Choice">
+          <xsd:enumeration value="Template"/>
+          <xsd:enumeration value="Training"/>
+          <xsd:enumeration value="URL"/>
+          <xsd:enumeration value="None"/>
+        </xsd:restriction>
+      </xsd:simpleType>
+    </xsd:element>
+    <xsd:element name="LegacyData" ma:index="68" nillable="true" ma:displayName="Legacy Data" ma:default="" ma:internalName="LegacyData" ma:readOnly="false">
+      <xsd:simpleType>
+        <xsd:restriction base="dms:Note"/>
+      </xsd:simpleType>
+    </xsd:element>
+    <xsd:element name="TPLaunchHelpLink" ma:index="69" nillable="true" ma:displayName="Link to Launch Help Topic" ma:default="" ma:internalName="TPLaunchHelpLink">
+      <xsd:simpleType>
+        <xsd:restriction base="dms:Text"/>
+      </xsd:simpleType>
+    </xsd:element>
+    <xsd:element name="LocComments" ma:index="70" nillable="true" ma:displayName="Loc Approval Comments" ma:default="" ma:internalName="LocComments" ma:readOnly="false">
+      <xsd:simpleType>
+        <xsd:restriction base="dms:Note"/>
+      </xsd:simpleType>
+    </xsd:element>
+    <xsd:element name="LocLastLocAttemptVersionLookup" ma:index="71" nillable="true" ma:displayName="Loc Last Loc Attempt Version" ma:default="" ma:list="{7DD1DCEC-E449-43D3-891F-7DC62F62AD21}" ma:internalName="LocLastLocAttemptVersionLookup" ma:readOnly="false" ma:showField="LastLocAttemptVersion" ma:web="4873beb7-5857-4685-be1f-d57550cc96cc">
+      <xsd:simpleType>
+        <xsd:restriction base="dms:Lookup"/>
+      </xsd:simpleType>
+    </xsd:element>
+    <xsd:element name="LocLastLocAttemptVersionTypeLookup" ma:index="72" nillable="true" ma:displayName="Loc Last Loc Attempt Version Type" ma:default="" ma:list="{7DD1DCEC-E449-43D3-891F-7DC62F62AD21}" ma:internalName="LocLastLocAttemptVersionTypeLookup" ma:readOnly="true" ma:showField="LastLocAttemptVersionType" ma:web="4873beb7-5857-4685-be1f-d57550cc96cc">
+      <xsd:simpleType>
+        <xsd:restriction base="dms:Lookup"/>
+      </xsd:simpleType>
+    </xsd:element>
+    <xsd:element name="LocManualTestRequired" ma:index="73" nillable="true" ma:displayName="Loc Manual Test Required" ma:default="" ma:internalName="LocManualTestRequired" ma:readOnly="false">
+      <xsd:simpleType>
+        <xsd:restriction base="dms:Boolean"/>
+      </xsd:simpleType>
+    </xsd:element>
+    <xsd:element name="LocMarketGroupTiers2" ma:index="74" nillable="true" ma:displayName="Loc Market Group Tiers" ma:internalName="LocMarketGroupTiers2" ma:readOnly="false">
+      <xsd:simpleType>
+        <xsd:restriction base="dms:Unknown"/>
+      </xsd:simpleType>
+    </xsd:element>
+    <xsd:element name="LocNewPublishedVersionLookup" ma:index="75" nillable="true" ma:displayName="Loc New Published Version Lookup" ma:default="" ma:list="{7DD1DCEC-E449-43D3-891F-7DC62F62AD21}" ma:internalName="LocNewPublishedVersionLookup" ma:readOnly="true" ma:showField="NewPublishedVersion" ma:web="4873beb7-5857-4685-be1f-d57550cc96cc">
+      <xsd:simpleType>
+        <xsd:restriction base="dms:Lookup"/>
+      </xsd:simpleType>
+    </xsd:element>
+    <xsd:element name="LocOverallHandbackStatusLookup" ma:index="76" nillable="true" ma:displayName="Loc Overall Handback Status" ma:default="" ma:list="{7DD1DCEC-E449-43D3-891F-7DC62F62AD21}" ma:internalName="LocOverallHandbackStatusLookup" ma:readOnly="true" ma:showField="OverallHandbackStatus" ma:web="4873beb7-5857-4685-be1f-d57550cc96cc">
+      <xsd:simpleType>
+        <xsd:restriction base="dms:Lookup"/>
+      </xsd:simpleType>
+    </xsd:element>
+    <xsd:element name="LocOverallLocStatusLookup" ma:index="77" nillable="true" ma:displayName="Loc Overall Localize Status" ma:default="" ma:list="{7DD1DCEC-E449-43D3-891F-7DC62F62AD21}" ma:internalName="LocOverallLocStatusLookup" ma:readOnly="true" ma:showField="OverallLocStatus" ma:web="4873beb7-5857-4685-be1f-d57550cc96cc">
+      <xsd:simpleType>
+        <xsd:restriction base="dms:Lookup"/>
+      </xsd:simpleType>
+    </xsd:element>
+    <xsd:element name="LocOverallPreviewStatusLookup" ma:index="78" nillable="true" ma:displayName="Loc Overall Preview Status" ma:default="" ma:list="{7DD1DCEC-E449-43D3-891F-7DC62F62AD21}" ma:internalName="LocOverallPreviewStatusLookup" ma:readOnly="true" ma:showField="OverallPreviewStatus" ma:web="4873beb7-5857-4685-be1f-d57550cc96cc">
+      <xsd:simpleType>
+        <xsd:restriction base="dms:Lookup"/>
+      </xsd:simpleType>
+    </xsd:element>
+    <xsd:element name="LocOverallPublishStatusLookup" ma:index="79" nillable="true" ma:displayName="Loc Overall Publish Status" ma:default="" ma:list="{7DD1DCEC-E449-43D3-891F-7DC62F62AD21}" ma:internalName="LocOverallPublishStatusLookup" ma:readOnly="true" ma:showField="OverallPublishStatus" ma:web="4873beb7-5857-4685-be1f-d57550cc96cc">
+      <xsd:simpleType>
+        <xsd:restriction base="dms:Lookup"/>
+      </xsd:simpleType>
+    </xsd:element>
+    <xsd:element name="IntlLocPriority" ma:index="80" nillable="true" ma:displayName="Loc Priority" ma:default="" ma:internalName="IntlLocPriority" ma:readOnly="false">
+      <xsd:simpleType>
+        <xsd:restriction base="dms:Unknown"/>
+      </xsd:simpleType>
+    </xsd:element>
+    <xsd:element name="LocProcessedForHandoffsLookup" ma:index="81" nillable="true" ma:displayName="Loc Processed For Handoffs" ma:default="" ma:list="{7DD1DCEC-E449-43D3-891F-7DC62F62AD21}" ma:internalName="LocProcessedForHandoffsLookup" ma:readOnly="true" ma:showField="ProcessedForHandoffs" ma:web="4873beb7-5857-4685-be1f-d57550cc96cc">
+      <xsd:simpleType>
+        <xsd:restriction base="dms:Lookup"/>
+      </xsd:simpleType>
+    </xsd:element>
+    <xsd:element name="LocProcessedForMarketsLookup" ma:index="82" nillable="true" ma:displayName="Loc Processed For Markets" ma:default="" ma:list="{7DD1DCEC-E449-43D3-891F-7DC62F62AD21}" ma:internalName="LocProcessedForMarketsLookup" ma:readOnly="true" ma:showField="ProcessedForMarkets" ma:web="4873beb7-5857-4685-be1f-d57550cc96cc">
+      <xsd:simpleType>
+        <xsd:restriction base="dms:Lookup"/>
+      </xsd:simpleType>
+    </xsd:element>
+    <xsd:element name="LocPublishedDependentAssetsLookup" ma:index="83" nillable="true" ma:displayName="Loc Published Dependent Assets" ma:default="" ma:list="{7DD1DCEC-E449-43D3-891F-7DC62F62AD21}" ma:internalName="LocPublishedDependentAssetsLookup" ma:readOnly="true" ma:showField="PublishedDependentAssets" ma:web="4873beb7-5857-4685-be1f-d57550cc96cc">
+      <xsd:simpleType>
+        <xsd:restriction base="dms:Lookup"/>
+      </xsd:simpleType>
+    </xsd:element>
+    <xsd:element name="LocPublishedLinkedAssetsLookup" ma:index="84" nillable="true" ma:displayName="Loc Published Linked Assets" ma:default="" ma:list="{7DD1DCEC-E449-43D3-891F-7DC62F62AD21}" ma:internalName="LocPublishedLinkedAssetsLookup" ma:readOnly="true" ma:showField="PublishedLinkedAssets" ma:web="4873beb7-5857-4685-be1f-d57550cc96cc">
+      <xsd:simpleType>
+        <xsd:restriction base="dms:Lookup"/>
+      </xsd:simpleType>
+    </xsd:element>
+    <xsd:element name="LocRecommendedHandoff" ma:index="85" nillable="true" ma:displayName="Loc Recommended Handoff" ma:default="" ma:indexed="true" ma:internalName="LocRecommendedHandoff" ma:readOnly="false">
+      <xsd:simpleType>
+        <xsd:restriction base="dms:Text"/>
+      </xsd:simpleType>
+    </xsd:element>
+    <xsd:element name="LocalizationTagsTaxHTField0" ma:index="87" nillable="true" ma:taxonomy="true" ma:internalName="LocalizationTagsTaxHTField0" ma:taxonomyFieldName="LocalizationTags" ma:displayName="Localization Tags" ma:readOnly="false" ma:default="" ma:fieldId="{00f02cb3-2c7c-424a-9c61-10e9b6878429}" ma:taxonomyMulti="true" ma:sspId="8f79753a-75d3-41f5-8ca3-40b843941b4f" ma:termSetId="5b7703a5-8e8b-4b58-8b31-1cea35331da3" ma:anchorId="00000000-0000-0000-0000-000000000000" ma:open="false" ma:isKeyword="false">
+      <xsd:complexType>
+        <xsd:sequence>
+          <xsd:element ref="pc:Terms" minOccurs="0" maxOccurs="1"/>
+        </xsd:sequence>
+      </xsd:complexType>
+    </xsd:element>
+    <xsd:element name="MachineTranslated" ma:index="88" nillable="true" ma:displayName="Machine Translated" ma:default="" ma:internalName="MachineTranslated" ma:readOnly="false">
+      <xsd:simpleType>
+        <xsd:restriction base="dms:Boolean"/>
+      </xsd:simpleType>
+    </xsd:element>
+    <xsd:element name="Manager" ma:index="89" nillable="true" ma:displayName="Manager" ma:hidden="true" ma:internalName="Manager" ma:readOnly="false">
+      <xsd:simpleType>
+        <xsd:restriction base="dms:Text"/>
+      </xsd:simpleType>
+    </xsd:element>
+    <xsd:element name="Markets" ma:index="90" nillable="true" ma:displayName="Markets" ma:default="" ma:description="Leave blank to show in all markets" ma:list="{2FBD1B11-2ACE-4FDC-B5A3-635D4ADF6F1B}" ma:internalName="Markets" ma:readOnly="false" ma:showField="MarketName" ma:web="4873beb7-5857-4685-be1f-d57550cc96cc">
+      <xsd:complexType>
+        <xsd:complexContent>
+          <xsd:extension base="dms:MultiChoiceLookup">
+            <xsd:sequence>
+              <xsd:element name="Value" type="dms:Lookup" maxOccurs="unbounded" minOccurs="0" nillable="true"/>
+            </xsd:sequence>
+          </xsd:extension>
+        </xsd:complexContent>
+      </xsd:complexType>
+    </xsd:element>
+    <xsd:element name="Milestone" ma:index="91" nillable="true" ma:displayName="Milestone" ma:default="" ma:internalName="Milestone" ma:readOnly="false">
+      <xsd:simpleType>
+        <xsd:restriction base="dms:Unknown"/>
+      </xsd:simpleType>
+    </xsd:element>
+    <xsd:element name="TPNamespace" ma:index="94" nillable="true" ma:displayName="Namespace" ma:default="" ma:internalName="TPNamespace">
+      <xsd:simpleType>
+        <xsd:restriction base="dms:Text"/>
+      </xsd:simpleType>
+    </xsd:element>
+    <xsd:element name="NumericId" ma:index="95" nillable="true" ma:displayName="Numeric ID" ma:default="" ma:indexed="true" ma:internalName="NumericId" ma:readOnly="false">
+      <xsd:simpleType>
+        <xsd:restriction base="dms:Number"/>
+      </xsd:simpleType>
+    </xsd:element>
+    <xsd:element name="NumOfRatingsLookup" ma:index="96" nillable="true" ma:displayName="NumOfRatings" ma:default="" ma:list="{9E343742-310B-4684-A24C-1D137CB4B230}" ma:internalName="NumOfRatingsLookup" ma:readOnly="true" ma:showField="NumOfRatings" ma:web="4873beb7-5857-4685-be1f-d57550cc96cc">
+      <xsd:complexType>
+        <xsd:complexContent>
+          <xsd:extension base="dms:MultiChoiceLookup">
+            <xsd:sequence>
+              <xsd:element name="Value" type="dms:Lookup" maxOccurs="unbounded" minOccurs="0" nillable="true"/>
+            </xsd:sequence>
+          </xsd:extension>
+        </xsd:complexContent>
+      </xsd:complexType>
+    </xsd:element>
+    <xsd:element name="OOCacheId" ma:index="97" nillable="true" ma:displayName="OOCacheId" ma:internalName="OOCacheId" ma:readOnly="false">
+      <xsd:simpleType>
+        <xsd:restriction base="dms:Text"/>
+      </xsd:simpleType>
+    </xsd:element>
+    <xsd:element name="OpenTemplate" ma:index="98" nillable="true" ma:displayName="Open Template" ma:default="true" ma:internalName="OpenTemplate">
+      <xsd:simpleType>
+        <xsd:restriction base="dms:Boolean"/>
+      </xsd:simpleType>
+    </xsd:element>
+    <xsd:element name="OriginAsset" ma:index="99" nillable="true" ma:displayName="Origin Asset" ma:default="" ma:internalName="OriginAsset" ma:readOnly="false">
+      <xsd:simpleType>
+        <xsd:restriction base="dms:Text"/>
+      </xsd:simpleType>
+    </xsd:element>
+    <xsd:element name="OriginalRelease" ma:index="100" nillable="true" ma:displayName="Original Release" ma:default="15" ma:internalName="OriginalRelease" ma:readOnly="false">
+      <xsd:simpleType>
+        <xsd:restriction base="dms:Choice">
+          <xsd:enumeration value="14"/>
+          <xsd:enumeration value="15"/>
+          <xsd:enumeration value="16"/>
+        </xsd:restriction>
+      </xsd:simpleType>
+    </xsd:element>
+    <xsd:element name="OriginalSourceMarket" ma:index="101" nillable="true" ma:displayName="Original Source Market Group" ma:default="" ma:internalName="OriginalSourceMarket" ma:readOnly="false">
+      <xsd:simpleType>
+        <xsd:restriction base="dms:Text"/>
+      </xsd:simpleType>
+    </xsd:element>
+    <xsd:element name="OutputCachingOn" ma:index="102" nillable="true" ma:displayName="Output Caching" ma:default="true" ma:hidden="true" ma:internalName="OutputCachingOn" ma:readOnly="false">
+      <xsd:simpleType>
+        <xsd:restriction base="dms:Boolean"/>
+      </xsd:simpleType>
+    </xsd:element>
+    <xsd:element name="ParentAssetId" ma:index="103" nillable="true" ma:displayName="Parent Asset Id" ma:default="" ma:internalName="ParentAssetId" ma:readOnly="false">
+      <xsd:simpleType>
+        <xsd:restriction base="dms:Text"/>
+      </xsd:simpleType>
+    </xsd:element>
+    <xsd:element name="PlannedPubDate" ma:index="104" nillable="true" ma:displayName="Planned Publish Date" ma:default="" ma:indexed="true" ma:internalName="PlannedPubDate" ma:readOnly="false">
+      <xsd:simpleType>
+        <xsd:restriction base="dms:DateTime"/>
+      </xsd:simpleType>
+    </xsd:element>
+    <xsd:element name="PolicheckWords" ma:index="105" nillable="true" ma:displayName="Policheck Words" ma:default="" ma:internalName="PolicheckWords" ma:readOnly="false">
+      <xsd:simpleType>
+        <xsd:restriction base="dms:Text"/>
+      </xsd:simpleType>
+    </xsd:element>
+    <xsd:element name="BusinessGroup" ma:index="106" nillable="true" ma:displayName="Product Division Owner" ma:default="" ma:internalName="BusinessGroup" ma:readOnly="false">
+      <xsd:simpleType>
+        <xsd:restriction base="dms:Unknown"/>
+      </xsd:simpleType>
+    </xsd:element>
+    <xsd:element name="UAProjectedTotalWords" ma:index="107" nillable="true" ma:displayName="Projected Word Count" ma:default="" ma:internalName="UAProjectedTotalWords" ma:readOnly="false">
+      <xsd:simpleType>
+        <xsd:restriction base="dms:Unknown"/>
+      </xsd:simpleType>
+    </xsd:element>
+    <xsd:element name="Provider" ma:index="108" nillable="true" ma:displayName="Provider" ma:default="" ma:internalName="Provider" ma:readOnly="false">
+      <xsd:simpleType>
+        <xsd:restriction base="dms:Unknown"/>
+      </xsd:simpleType>
+    </xsd:element>
+    <xsd:element name="Providers" ma:index="109" nillable="true" ma:displayName="Providers" ma:default="" ma:internalName="Providers">
+      <xsd:simpleType>
+        <xsd:restriction base="dms:Unknown"/>
+      </xsd:simpleType>
+    </xsd:element>
+    <xsd:element name="PublishStatusLookup" ma:index="110" nillable="true" ma:displayName="Publish Status" ma:default="" ma:list="{9E343742-310B-4684-A24C-1D137CB4B230}" ma:internalName="PublishStatusLookup" ma:readOnly="false" ma:showField="PublishStatus" ma:web="4873beb7-5857-4685-be1f-d57550cc96cc">
+      <xsd:complexType>
+        <xsd:complexContent>
+          <xsd:extension base="dms:MultiChoiceLookup">
+            <xsd:sequence>
+              <xsd:element name="Value" type="dms:Lookup" maxOccurs="unbounded" minOccurs="0" nillable="true"/>
+            </xsd:sequence>
+          </xsd:extension>
+        </xsd:complexContent>
+      </xsd:complexType>
+    </xsd:element>
+    <xsd:element name="PublishTargets" ma:index="111" nillable="true" ma:displayName="Publish Target" ma:default="OfficeOnlineVNext" ma:internalName="PublishTargets" ma:readOnly="false">
+      <xsd:simpleType>
+        <xsd:restriction base="dms:Unknown"/>
+      </xsd:simpleType>
+    </xsd:element>
+    <xsd:element name="RecommendationsModifier" ma:index="112" nillable="true" ma:displayName="Recommendations Modifier" ma:default="" ma:internalName="RecommendationsModifier" ma:readOnly="false">
+      <xsd:simpleType>
+        <xsd:restriction base="dms:Number"/>
+      </xsd:simpleType>
+    </xsd:element>
+    <xsd:element name="ArtSampleDocs" ma:index="113" nillable="true" ma:displayName="Sample Docs" ma:default="" ma:hidden="true" ma:internalName="ArtSampleDocs" ma:readOnly="false">
+      <xsd:simpleType>
+        <xsd:restriction base="dms:Text"/>
+      </xsd:simpleType>
+    </xsd:element>
+    <xsd:element name="ScenarioTagsTaxHTField0" ma:index="115" nillable="true" ma:taxonomy="true" ma:internalName="ScenarioTagsTaxHTField0" ma:taxonomyFieldName="ScenarioTags" ma:displayName="Scenarios" ma:readOnly="false" ma:default="" ma:fieldId="{93aef74d-6c78-4815-8310-51477dceeccc}" ma:taxonomyMulti="true" ma:sspId="8f79753a-75d3-41f5-8ca3-40b843941b4f" ma:termSetId="4b7d5f16-e2f2-4fc0-bab3-6e8b931e57d6" ma:anchorId="00000000-0000-0000-0000-000000000000" ma:open="false" ma:isKeyword="false">
+      <xsd:complexType>
+        <xsd:sequence>
+          <xsd:element ref="pc:Terms" minOccurs="0" maxOccurs="1"/>
+        </xsd:sequence>
+      </xsd:complexType>
+    </xsd:element>
+    <xsd:element name="ShowIn" ma:index="117" nillable="true" ma:displayName="Show In" ma:default="Show everywhere" ma:internalName="ShowIn" ma:readOnly="false">
+      <xsd:simpleType>
+        <xsd:restriction base="dms:Choice">
+          <xsd:enumeration value="Hide on web"/>
+          <xsd:enumeration value="On Web no search"/>
+          <xsd:enumeration value="Show everywhere"/>
+          <xsd:enumeration value="Special use only"/>
+        </xsd:restriction>
+      </xsd:simpleType>
+    </xsd:element>
+    <xsd:element name="SourceTitle" ma:index="118" nillable="true" ma:displayName="Source Title" ma:default="" ma:indexed="true" ma:internalName="SourceTitle" ma:readOnly="false">
+      <xsd:simpleType>
+        <xsd:restriction base="dms:Text"/>
+      </xsd:simpleType>
+    </xsd:element>
+    <xsd:element name="CSXSubmissionDate" ma:index="119" nillable="true" ma:displayName="Submission Date" ma:default="" ma:internalName="CSXSubmissionDate" ma:readOnly="false">
+      <xsd:simpleType>
+        <xsd:restriction base="dms:DateTime"/>
+      </xsd:simpleType>
+    </xsd:element>
+    <xsd:element name="SubmitterId" ma:index="120" nillable="true" ma:displayName="Submitter ID" ma:default="" ma:internalName="SubmitterId" ma:readOnly="false">
+      <xsd:simpleType>
+        <xsd:restriction base="dms:Text"/>
+      </xsd:simpleType>
+    </xsd:element>
+    <xsd:element name="TaxCatchAll" ma:index="121" nillable="true" ma:displayName="Taxonomy Catch All Column" ma:hidden="true" ma:list="{530f955b-6704-4601-bd83-f81d87f1e440}" ma:internalName="TaxCatchAll" ma:showField="CatchAllData" ma:web="4873beb7-5857-4685-be1f-d57550cc96cc">
+      <xsd:complexType>
+        <xsd:complexContent>
+          <xsd:extension base="dms:MultiChoiceLookup">
+            <xsd:sequence>
+              <xsd:element name="Value" type="dms:Lookup" maxOccurs="unbounded" minOccurs="0" nillable="true"/>
+            </xsd:sequence>
+          </xsd:extension>
+        </xsd:complexContent>
+      </xsd:complexType>
+    </xsd:element>
+    <xsd:element name="TaxCatchAllLabel" ma:index="122" nillable="true" ma:displayName="Taxonomy Catch All Column1" ma:hidden="true" ma:list="{530f955b-6704-4601-bd83-f81d87f1e440}" ma:internalName="TaxCatchAllLabel" ma:readOnly="true" ma:showField="CatchAllDataLabel" ma:web="4873beb7-5857-4685-be1f-d57550cc96cc">
+      <xsd:complexType>
+        <xsd:complexContent>
+          <xsd:extension base="dms:MultiChoiceLookup">
+            <xsd:sequence>
+              <xsd:element name="Value" type="dms:Lookup" maxOccurs="unbounded" minOccurs="0" nillable="true"/>
+            </xsd:sequence>
+          </xsd:extension>
+        </xsd:complexContent>
+      </xsd:complexType>
+    </xsd:element>
+    <xsd:element name="TemplateStatus" ma:index="123" nillable="true" ma:displayName="Template Status" ma:default="" ma:internalName="TemplateStatus">
+      <xsd:simpleType>
+        <xsd:restriction base="dms:Unknown"/>
+      </xsd:simpleType>
+    </xsd:element>
+    <xsd:element name="TemplateTemplateType" ma:index="124" nillable="true" ma:displayName="Template Type" ma:default="" ma:internalName="TemplateTemplateType">
+      <xsd:simpleType>
+        <xsd:restriction base="dms:Unknown"/>
+      </xsd:simpleType>
+    </xsd:element>
+    <xsd:element name="ThumbnailAssetId" ma:index="125" nillable="true" ma:displayName="Thumbnail Image Asset" ma:default="" ma:internalName="ThumbnailAssetId" ma:readOnly="false">
+      <xsd:simpleType>
+        <xsd:restriction base="dms:Text"/>
+      </xsd:simpleType>
+    </xsd:element>
+    <xsd:element name="TimesCloned" ma:index="126" nillable="true" ma:displayName="Times Cloned" ma:default="" ma:internalName="TimesCloned" ma:readOnly="false">
+      <xsd:simpleType>
+        <xsd:restriction base="dms:Number"/>
+      </xsd:simpleType>
+    </xsd:element>
+    <xsd:element name="TrustLevel" ma:index="128" nillable="true" ma:displayName="Trust Level" ma:default="1 Microsoft Managed Content" ma:internalName="TrustLevel" ma:readOnly="false">
+      <xsd:simpleType>
+        <xsd:restriction base="dms:Unknown"/>
+      </xsd:simpleType>
+    </xsd:element>
+    <xsd:element name="UALocComments" ma:index="129" nillable="true" ma:displayName="UA Loc Comments" ma:default="" ma:internalName="UALocComments" ma:readOnly="false">
+      <xsd:simpleType>
+        <xsd:restriction base="dms:Note"/>
+      </xsd:simpleType>
+    </xsd:element>
+    <xsd:element name="UALocRecommendation" ma:index="130" nillable="true" ma:displayName="UA Loc Recommendation" ma:default="Localize" ma:internalName="UALocRecommendation" ma:readOnly="false">
+      <xsd:simpleType>
+        <xsd:restriction base="dms:Choice">
+          <xsd:enumeration value="Localize"/>
+          <xsd:enumeration value="Never Localize"/>
+          <xsd:enumeration value="Priority Localize"/>
+        </xsd:restriction>
+      </xsd:simpleType>
+    </xsd:element>
+    <xsd:element name="UANotes" ma:index="131" nillable="true" ma:displayName="UA Notes" ma:default="" ma:internalName="UANotes" ma:readOnly="false">
+      <xsd:simpleType>
+        <xsd:restriction base="dms:Note"/>
+      </xsd:simpleType>
+    </xsd:element>
+    <xsd:element name="TPAppVersion" ma:index="132" nillable="true" ma:displayName="Version" ma:default="" ma:internalName="TPAppVersion">
+      <xsd:simpleType>
+        <xsd:restriction base="dms:Text"/>
+      </xsd:simpleType>
+    </xsd:element>
+    <xsd:element name="VoteCount" ma:index="133" nillable="true" ma:displayName="Vote Count" ma:default="" ma:internalName="VoteCount" ma:readOnly="false">
+      <xsd:simpleType>
+        <xsd:restriction base="dms:Unknown"/>
+      </xsd:simpleType>
+    </xsd:element>
+  </xsd:schema>
+  <xsd:schema xmlns="http://schemas.openxmlformats.org/package/2006/metadata/core-properties" xmlns:xsd="http://www.w3.org/2001/XMLSchema" xmlns:xsi="http://www.w3.org/2001/XMLSchema-instance" xmlns:dc="http://purl.org/dc/elements/1.1/" xmlns:dcterms="http://purl.org/dc/terms/" xmlns:odoc="http://schemas.microsoft.com/internal/obd" targetNamespace="http://schemas.openxmlformats.org/package/2006/metadata/core-properties" elementFormDefault="qualified" attributeFormDefault="unqualified" blockDefault="#all">
+    <xsd:import namespace="http://purl.org/dc/elements/1.1/" schemaLocation="http://dublincore.org/schemas/xmls/qdc/2003/04/02/dc.xsd"/>
+    <xsd:import namespace="http://purl.org/dc/terms/" schemaLocation="http://dublincore.org/schemas/xmls/qdc/2003/04/02/dcterms.xsd"/>
+    <xsd:element name="coreProperties" type="CT_coreProperties"/>
+    <xsd:complexType name="CT_coreProperties">
+      <xsd:all>
+        <xsd:element ref="dc:creator" minOccurs="0" maxOccurs="1"/>
+        <xsd:element ref="dcterms:created" minOccurs="0" maxOccurs="1"/>
+        <xsd:element ref="dc:identifier" minOccurs="0" maxOccurs="1"/>
+        <xsd:element name="contentType" minOccurs="0" maxOccurs="1" type="xsd:string" ma:index="22" ma:displayName="Content Type"/>
+        <xsd:element ref="dc:title" minOccurs="0" maxOccurs="1" ma:index="127" ma:displayName="Title"/>
+        <xsd:element ref="dc:subject" minOccurs="0" maxOccurs="1"/>
+        <xsd:element ref="dc:description" minOccurs="0" maxOccurs="1"/>
+        <xsd:element name="keywords" minOccurs="0" maxOccurs="1" type="xsd:string"/>
+        <xsd:element ref="dc:language" minOccurs="0" maxOccurs="1"/>
+        <xsd:element name="category" minOccurs="0" maxOccurs="1" type="xsd:string"/>
+        <xsd:element name="version" minOccurs="0" maxOccurs="1" type="xsd:string"/>
+        <xsd:element name="revision" minOccurs="0" maxOccurs="1" type="xsd:string">
+          <xsd:annotation>
+            <xsd:documentation>
+                        This value indicates the number of saves or revisions. The application is responsible for updating this value after each revision.
+                    </xsd:documentation>
+          </xsd:annotation>
+        </xsd:element>
+        <xsd:element name="lastModifiedBy" minOccurs="0" maxOccurs="1" type="xsd:string"/>
+        <xsd:element ref="dcterms:modified" minOccurs="0" maxOccurs="1"/>
+        <xsd:element name="contentStatus" minOccurs="0" maxOccurs="1" type="xsd:string"/>
+      </xsd:all>
+    </xsd:complexType>
+  </xsd:schema>
+  <xs:schema xmlns:pc="http://schemas.microsoft.com/office/infopath/2007/PartnerControls" xmlns:xs="http://www.w3.org/2001/XMLSchema" targetNamespace="http://schemas.microsoft.com/office/infopath/2007/PartnerControls" elementFormDefault="qualified" attributeFormDefault="unqualified">
+    <xs:element name="Person">
+      <xs:complexType>
+        <xs:sequence>
+          <xs:element ref="pc:DisplayName" minOccurs="0"/>
+          <xs:element ref="pc:AccountId" minOccurs="0"/>
+          <xs:element ref="pc:AccountType" minOccurs="0"/>
+        </xs:sequence>
+      </xs:complexType>
+    </xs:element>
+    <xs:element name="DisplayName" type="xs:string"/>
+    <xs:element name="AccountId" type="xs:string"/>
+    <xs:element name="AccountType" type="xs:string"/>
+    <xs:element name="BDCAssociatedEntity">
+      <xs:complexType>
+        <xs:sequence>
+          <xs:element ref="pc:BDCEntity" minOccurs="0" maxOccurs="unbounded"/>
+        </xs:sequence>
+        <xs:attribute ref="pc:EntityNamespace"/>
+        <xs:attribute ref="pc:EntityName"/>
+        <xs:attribute ref="pc:SystemInstanceName"/>
+        <xs:attribute ref="pc:AssociationName"/>
+      </xs:complexType>
+    </xs:element>
+    <xs:attribute name="EntityNamespace" type="xs:string"/>
+    <xs:attribute name="EntityName" type="xs:string"/>
+    <xs:attribute name="SystemInstanceName" type="xs:string"/>
+    <xs:attribute name="AssociationName" type="xs:string"/>
+    <xs:element name="BDCEntity">
+      <xs:complexType>
+        <xs:sequence>
+          <xs:element ref="pc:EntityDisplayName" minOccurs="0"/>
+          <xs:element ref="pc:EntityInstanceReference" minOccurs="0"/>
+          <xs:element ref="pc:EntityId1" minOccurs="0"/>
+          <xs:element ref="pc:EntityId2" minOccurs="0"/>
+          <xs:element ref="pc:EntityId3" minOccurs="0"/>
+          <xs:element ref="pc:EntityId4" minOccurs="0"/>
+          <xs:element ref="pc:EntityId5" minOccurs="0"/>
+        </xs:sequence>
+      </xs:complexType>
+    </xs:element>
+    <xs:element name="EntityDisplayName" type="xs:string"/>
+    <xs:element name="EntityInstanceReference" type="xs:string"/>
+    <xs:element name="EntityId1" type="xs:string"/>
+    <xs:element name="EntityId2" type="xs:string"/>
+    <xs:element name="EntityId3" type="xs:string"/>
+    <xs:element name="EntityId4" type="xs:string"/>
+    <xs:element name="EntityId5" type="xs:string"/>
+    <xs:element name="Terms">
+      <xs:complexType>
+        <xs:sequence>
+          <xs:element ref="pc:TermInfo" minOccurs="0" maxOccurs="unbounded"/>
+        </xs:sequence>
+      </xs:complexType>
+    </xs:element>
+    <xs:element name="TermInfo">
+      <xs:complexType>
+        <xs:sequence>
+          <xs:element ref="pc:TermName" minOccurs="0"/>
+          <xs:element ref="pc:TermId" minOccurs="0"/>
+        </xs:sequence>
+      </xs:complexType>
+    </xs:element>
+    <xs:element name="TermName" type="xs:string"/>
+    <xs:element name="TermId" type="xs:string"/>
+  </xs:schema>
+</ct:contentTypeSchema>
+</file>
+
+<file path=customXml/item2.xml><?xml version="1.0" encoding="utf-8"?>
+<?mso-contentType ?>
+<FormTemplates xmlns="http://schemas.microsoft.com/sharepoint/v3/contenttype/forms">
+  <Display>DocumentLibraryForm</Display>
+  <Edit>AssetEditForm</Edit>
+  <New>DocumentLibraryForm</New>
+</FormTemplates>
+</file>
+
+<file path=customXml/item3.xml><?xml version="1.0" encoding="utf-8"?>
 <p:properties xmlns:p="http://schemas.microsoft.com/office/2006/metadata/properties" xmlns:xsi="http://www.w3.org/2001/XMLSchema-instance" xmlns:pc="http://schemas.microsoft.com/office/infopath/2007/PartnerControls">
   <documentManagement>
     <LocLastLocAttemptVersionTypeLookup xmlns="4873beb7-5857-4685-be1f-d57550cc96cc" xsi:nil="true"/>
@@ -3786,1074 +4941,7 @@
 </p:properties>
 </file>
 
-<file path=customXml/item2.xml><?xml version="1.0" encoding="utf-8"?>
-<?mso-contentType ?>
-<FormTemplates xmlns="http://schemas.microsoft.com/sharepoint/v3/contenttype/forms">
-  <Display>DocumentLibraryForm</Display>
-  <Edit>AssetEditForm</Edit>
-  <New>DocumentLibraryForm</New>
-</FormTemplates>
-</file>
-
-<file path=customXml/item3.xml><?xml version="1.0" encoding="utf-8"?>
-<ct:contentTypeSchema xmlns:ct="http://schemas.microsoft.com/office/2006/metadata/contentType" xmlns:ma="http://schemas.microsoft.com/office/2006/metadata/properties/metaAttributes" ct:_="" ma:_="" ma:contentTypeName="TemplateFile" ma:contentTypeID="0x0101006EDDDB5EE6D98C44930B742096920B300400F5B6D36B3EF94B4E9A635CDF2A18F5B8" ma:contentTypeVersion="72" ma:contentTypeDescription="Create a new document." ma:contentTypeScope="" ma:versionID="a23e56308344d904b51738559c3d67c9">
-  <xsd:schema xmlns:xsd="http://www.w3.org/2001/XMLSchema" xmlns:xs="http://www.w3.org/2001/XMLSchema" xmlns:p="http://schemas.microsoft.com/office/2006/metadata/properties" xmlns:ns2="4873beb7-5857-4685-be1f-d57550cc96cc" targetNamespace="http://schemas.microsoft.com/office/2006/metadata/properties" ma:root="true" ma:fieldsID="cd0908cc4600e77bf5da051303e00c8d" ns2:_="">
-    <xsd:import namespace="4873beb7-5857-4685-be1f-d57550cc96cc"/>
-    <xsd:element name="properties">
-      <xsd:complexType>
-        <xsd:sequence>
-          <xsd:element name="documentManagement">
-            <xsd:complexType>
-              <xsd:all>
-                <xsd:element ref="ns2:AcquiredFrom" minOccurs="0"/>
-                <xsd:element ref="ns2:UACurrentWords" minOccurs="0"/>
-                <xsd:element ref="ns2:TPApplication" minOccurs="0"/>
-                <xsd:element ref="ns2:ApprovalLog" minOccurs="0"/>
-                <xsd:element ref="ns2:ApprovalStatus" minOccurs="0"/>
-                <xsd:element ref="ns2:AssetStart" minOccurs="0"/>
-                <xsd:element ref="ns2:AssetExpire" minOccurs="0"/>
-                <xsd:element ref="ns2:AssetId" minOccurs="0"/>
-                <xsd:element ref="ns2:IsSearchable" minOccurs="0"/>
-                <xsd:element ref="ns2:AssetType" minOccurs="0"/>
-                <xsd:element ref="ns2:APAuthor" minOccurs="0"/>
-                <xsd:element ref="ns2:AverageRating" minOccurs="0"/>
-                <xsd:element ref="ns2:BlockPublish" minOccurs="0"/>
-                <xsd:element ref="ns2:BugNumber" minOccurs="0"/>
-                <xsd:element ref="ns2:CampaignTagsTaxHTField0" minOccurs="0"/>
-                <xsd:element ref="ns2:TPClientViewer" minOccurs="0"/>
-                <xsd:element ref="ns2:ClipArtFilename" minOccurs="0"/>
-                <xsd:element ref="ns2:TPCommandLine" minOccurs="0"/>
-                <xsd:element ref="ns2:TPComponent" minOccurs="0"/>
-                <xsd:element ref="ns2:ContentItem" minOccurs="0"/>
-                <xsd:element ref="ns2:CrawlForDependencies" minOccurs="0"/>
-                <xsd:element ref="ns2:CSXHash" minOccurs="0"/>
-                <xsd:element ref="ns2:CSXSubmissionMarket" minOccurs="0"/>
-                <xsd:element ref="ns2:CSXUpdate" minOccurs="0"/>
-                <xsd:element ref="ns2:IntlLangReviewDate" minOccurs="0"/>
-                <xsd:element ref="ns2:IsDeleted" minOccurs="0"/>
-                <xsd:element ref="ns2:APDescription" minOccurs="0"/>
-                <xsd:element ref="ns2:DirectSourceMarket" minOccurs="0"/>
-                <xsd:element ref="ns2:Downloads" minOccurs="0"/>
-                <xsd:element ref="ns2:DSATActionTaken" minOccurs="0"/>
-                <xsd:element ref="ns2:APEditor" minOccurs="0"/>
-                <xsd:element ref="ns2:EditorialStatus" minOccurs="0"/>
-                <xsd:element ref="ns2:EditorialTags" minOccurs="0"/>
-                <xsd:element ref="ns2:TPExecutable" minOccurs="0"/>
-                <xsd:element ref="ns2:FeatureTagsTaxHTField0" minOccurs="0"/>
-                <xsd:element ref="ns2:TPFriendlyName" minOccurs="0"/>
-                <xsd:element ref="ns2:FriendlyTitle" minOccurs="0"/>
-                <xsd:element ref="ns2:PrimaryImageGen" minOccurs="0"/>
-                <xsd:element ref="ns2:HandoffToMSDN" minOccurs="0"/>
-                <xsd:element ref="ns2:InProjectListLookup" minOccurs="0"/>
-                <xsd:element ref="ns2:TPInstallLocation" minOccurs="0"/>
-                <xsd:element ref="ns2:InternalTagsTaxHTField0" minOccurs="0"/>
-                <xsd:element ref="ns2:IntlLangReview" minOccurs="0"/>
-                <xsd:element ref="ns2:IntlLangReviewer" minOccurs="0"/>
-                <xsd:element ref="ns2:MarketSpecific" minOccurs="0"/>
-                <xsd:element ref="ns2:LastCompleteVersionLookup" minOccurs="0"/>
-                <xsd:element ref="ns2:LastHandOff" minOccurs="0"/>
-                <xsd:element ref="ns2:LastModifiedDateTime" minOccurs="0"/>
-                <xsd:element ref="ns2:LastPreviewErrorLookup" minOccurs="0"/>
-                <xsd:element ref="ns2:LastPreviewResultLookup" minOccurs="0"/>
-                <xsd:element ref="ns2:LastPreviewAttemptDateLookup" minOccurs="0"/>
-                <xsd:element ref="ns2:LastPreviewedByLookup" minOccurs="0"/>
-                <xsd:element ref="ns2:LastPreviewTimeLookup" minOccurs="0"/>
-                <xsd:element ref="ns2:LastPreviewVersionLookup" minOccurs="0"/>
-                <xsd:element ref="ns2:LastPublishErrorLookup" minOccurs="0"/>
-                <xsd:element ref="ns2:LastPublishResultLookup" minOccurs="0"/>
-                <xsd:element ref="ns2:LastPublishAttemptDateLookup" minOccurs="0"/>
-                <xsd:element ref="ns2:LastPublishedByLookup" minOccurs="0"/>
-                <xsd:element ref="ns2:LastPublishTimeLookup" minOccurs="0"/>
-                <xsd:element ref="ns2:LastPublishVersionLookup" minOccurs="0"/>
-                <xsd:element ref="ns2:TPLaunchHelpLinkType" minOccurs="0"/>
-                <xsd:element ref="ns2:LegacyData" minOccurs="0"/>
-                <xsd:element ref="ns2:TPLaunchHelpLink" minOccurs="0"/>
-                <xsd:element ref="ns2:LocComments" minOccurs="0"/>
-                <xsd:element ref="ns2:LocLastLocAttemptVersionLookup" minOccurs="0"/>
-                <xsd:element ref="ns2:LocLastLocAttemptVersionTypeLookup" minOccurs="0"/>
-                <xsd:element ref="ns2:LocManualTestRequired" minOccurs="0"/>
-                <xsd:element ref="ns2:LocMarketGroupTiers2" minOccurs="0"/>
-                <xsd:element ref="ns2:LocNewPublishedVersionLookup" minOccurs="0"/>
-                <xsd:element ref="ns2:LocOverallHandbackStatusLookup" minOccurs="0"/>
-                <xsd:element ref="ns2:LocOverallLocStatusLookup" minOccurs="0"/>
-                <xsd:element ref="ns2:LocOverallPreviewStatusLookup" minOccurs="0"/>
-                <xsd:element ref="ns2:LocOverallPublishStatusLookup" minOccurs="0"/>
-                <xsd:element ref="ns2:IntlLocPriority" minOccurs="0"/>
-                <xsd:element ref="ns2:LocProcessedForHandoffsLookup" minOccurs="0"/>
-                <xsd:element ref="ns2:LocProcessedForMarketsLookup" minOccurs="0"/>
-                <xsd:element ref="ns2:LocPublishedDependentAssetsLookup" minOccurs="0"/>
-                <xsd:element ref="ns2:LocPublishedLinkedAssetsLookup" minOccurs="0"/>
-                <xsd:element ref="ns2:LocRecommendedHandoff" minOccurs="0"/>
-                <xsd:element ref="ns2:LocalizationTagsTaxHTField0" minOccurs="0"/>
-                <xsd:element ref="ns2:MachineTranslated" minOccurs="0"/>
-                <xsd:element ref="ns2:Manager" minOccurs="0"/>
-                <xsd:element ref="ns2:Markets" minOccurs="0"/>
-                <xsd:element ref="ns2:Milestone" minOccurs="0"/>
-                <xsd:element ref="ns2:TPNamespace" minOccurs="0"/>
-                <xsd:element ref="ns2:NumericId" minOccurs="0"/>
-                <xsd:element ref="ns2:NumOfRatingsLookup" minOccurs="0"/>
-                <xsd:element ref="ns2:OOCacheId" minOccurs="0"/>
-                <xsd:element ref="ns2:OpenTemplate" minOccurs="0"/>
-                <xsd:element ref="ns2:OriginAsset" minOccurs="0"/>
-                <xsd:element ref="ns2:OriginalRelease" minOccurs="0"/>
-                <xsd:element ref="ns2:OriginalSourceMarket" minOccurs="0"/>
-                <xsd:element ref="ns2:OutputCachingOn" minOccurs="0"/>
-                <xsd:element ref="ns2:ParentAssetId" minOccurs="0"/>
-                <xsd:element ref="ns2:PlannedPubDate" minOccurs="0"/>
-                <xsd:element ref="ns2:PolicheckWords" minOccurs="0"/>
-                <xsd:element ref="ns2:BusinessGroup" minOccurs="0"/>
-                <xsd:element ref="ns2:UAProjectedTotalWords" minOccurs="0"/>
-                <xsd:element ref="ns2:Provider" minOccurs="0"/>
-                <xsd:element ref="ns2:Providers" minOccurs="0"/>
-                <xsd:element ref="ns2:PublishStatusLookup" minOccurs="0"/>
-                <xsd:element ref="ns2:PublishTargets" minOccurs="0"/>
-                <xsd:element ref="ns2:RecommendationsModifier" minOccurs="0"/>
-                <xsd:element ref="ns2:ArtSampleDocs" minOccurs="0"/>
-                <xsd:element ref="ns2:ScenarioTagsTaxHTField0" minOccurs="0"/>
-                <xsd:element ref="ns2:ShowIn" minOccurs="0"/>
-                <xsd:element ref="ns2:SourceTitle" minOccurs="0"/>
-                <xsd:element ref="ns2:CSXSubmissionDate" minOccurs="0"/>
-                <xsd:element ref="ns2:SubmitterId" minOccurs="0"/>
-                <xsd:element ref="ns2:TaxCatchAll" minOccurs="0"/>
-                <xsd:element ref="ns2:TaxCatchAllLabel" minOccurs="0"/>
-                <xsd:element ref="ns2:TemplateStatus" minOccurs="0"/>
-                <xsd:element ref="ns2:TemplateTemplateType" minOccurs="0"/>
-                <xsd:element ref="ns2:ThumbnailAssetId" minOccurs="0"/>
-                <xsd:element ref="ns2:TimesCloned" minOccurs="0"/>
-                <xsd:element ref="ns2:TrustLevel" minOccurs="0"/>
-                <xsd:element ref="ns2:UALocComments" minOccurs="0"/>
-                <xsd:element ref="ns2:UALocRecommendation" minOccurs="0"/>
-                <xsd:element ref="ns2:UANotes" minOccurs="0"/>
-                <xsd:element ref="ns2:TPAppVersion" minOccurs="0"/>
-                <xsd:element ref="ns2:VoteCount" minOccurs="0"/>
-              </xsd:all>
-            </xsd:complexType>
-          </xsd:element>
-        </xsd:sequence>
-      </xsd:complexType>
-    </xsd:element>
-  </xsd:schema>
-  <xsd:schema xmlns:xsd="http://www.w3.org/2001/XMLSchema" xmlns:xs="http://www.w3.org/2001/XMLSchema" xmlns:dms="http://schemas.microsoft.com/office/2006/documentManagement/types" xmlns:pc="http://schemas.microsoft.com/office/infopath/2007/PartnerControls" targetNamespace="4873beb7-5857-4685-be1f-d57550cc96cc" elementFormDefault="qualified">
-    <xsd:import namespace="http://schemas.microsoft.com/office/2006/documentManagement/types"/>
-    <xsd:import namespace="http://schemas.microsoft.com/office/infopath/2007/PartnerControls"/>
-    <xsd:element name="AcquiredFrom" ma:index="1" nillable="true" ma:displayName="Acquired From" ma:default="Internal MS" ma:internalName="AcquiredFrom" ma:readOnly="false">
-      <xsd:simpleType>
-        <xsd:restriction base="dms:Choice">
-          <xsd:enumeration value="Internal MS"/>
-          <xsd:enumeration value="Community"/>
-          <xsd:enumeration value="MVP"/>
-          <xsd:enumeration value="Publisher"/>
-          <xsd:enumeration value="Partner"/>
-          <xsd:enumeration value="None"/>
-        </xsd:restriction>
-      </xsd:simpleType>
-    </xsd:element>
-    <xsd:element name="UACurrentWords" ma:index="2" nillable="true" ma:displayName="Actual Word Count" ma:default="" ma:internalName="UACurrentWords" ma:readOnly="false">
-      <xsd:simpleType>
-        <xsd:restriction base="dms:Unknown"/>
-      </xsd:simpleType>
-    </xsd:element>
-    <xsd:element name="TPApplication" ma:index="3" nillable="true" ma:displayName="Application to Open Template With" ma:default="" ma:internalName="TPApplication">
-      <xsd:simpleType>
-        <xsd:restriction base="dms:Text"/>
-      </xsd:simpleType>
-    </xsd:element>
-    <xsd:element name="ApprovalLog" ma:index="4" nillable="true" ma:displayName="Approval Log" ma:default="" ma:hidden="true" ma:internalName="ApprovalLog" ma:readOnly="false">
-      <xsd:simpleType>
-        <xsd:restriction base="dms:Note"/>
-      </xsd:simpleType>
-    </xsd:element>
-    <xsd:element name="ApprovalStatus" ma:index="5" nillable="true" ma:displayName="Approval Status" ma:default="InProgress" ma:internalName="ApprovalStatus" ma:readOnly="false">
-      <xsd:simpleType>
-        <xsd:restriction base="dms:Choice">
-          <xsd:enumeration value="InProgress"/>
-          <xsd:enumeration value="Rejected"/>
-          <xsd:enumeration value="Questionable"/>
-          <xsd:enumeration value="ApprovedAutomatic"/>
-          <xsd:enumeration value="ApprovedManual"/>
-          <xsd:enumeration value="On Hold"/>
-          <xsd:enumeration value="Needs Review"/>
-          <xsd:enumeration value="A Violation"/>
-          <xsd:enumeration value="Unpublished Violation"/>
-        </xsd:restriction>
-      </xsd:simpleType>
-    </xsd:element>
-    <xsd:element name="AssetStart" ma:index="6" nillable="true" ma:displayName="Asset Begin Date" ma:default="[Today]" ma:internalName="AssetStart" ma:readOnly="false">
-      <xsd:simpleType>
-        <xsd:restriction base="dms:DateTime"/>
-      </xsd:simpleType>
-    </xsd:element>
-    <xsd:element name="AssetExpire" ma:index="7" nillable="true" ma:displayName="Asset End Date" ma:default="2029-01-01T08:00:00Z" ma:format="DateTime" ma:internalName="AssetExpire" ma:readOnly="false">
-      <xsd:simpleType>
-        <xsd:restriction base="dms:DateTime"/>
-      </xsd:simpleType>
-    </xsd:element>
-    <xsd:element name="AssetId" ma:index="8" nillable="true" ma:displayName="Asset ID" ma:default="" ma:indexed="true" ma:internalName="AssetId" ma:readOnly="false">
-      <xsd:simpleType>
-        <xsd:restriction base="dms:Text">
-          <xsd:maxLength value="255"/>
-        </xsd:restriction>
-      </xsd:simpleType>
-    </xsd:element>
-    <xsd:element name="IsSearchable" ma:index="9" nillable="true" ma:displayName="Asset Searchable?" ma:default="true" ma:internalName="IsSearchable" ma:readOnly="false">
-      <xsd:simpleType>
-        <xsd:restriction base="dms:Boolean"/>
-      </xsd:simpleType>
-    </xsd:element>
-    <xsd:element name="AssetType" ma:index="10" nillable="true" ma:displayName="Asset Type" ma:default="" ma:internalName="AssetType" ma:readOnly="false">
-      <xsd:simpleType>
-        <xsd:restriction base="dms:Unknown"/>
-      </xsd:simpleType>
-    </xsd:element>
-    <xsd:element name="APAuthor" ma:index="11" nillable="true" ma:displayName="Author" ma:default="" ma:list="UserInfo" ma:internalName="APAuthor" ma:readOnly="false">
-      <xsd:complexType>
-        <xsd:complexContent>
-          <xsd:extension base="dms:User">
-            <xsd:sequence>
-              <xsd:element name="UserInfo" minOccurs="0" maxOccurs="unbounded">
-                <xsd:complexType>
-                  <xsd:sequence>
-                    <xsd:element name="DisplayName" type="xsd:string" minOccurs="0"/>
-                    <xsd:element name="AccountId" type="dms:UserId" minOccurs="0" nillable="true"/>
-                    <xsd:element name="AccountType" type="xsd:string" minOccurs="0"/>
-                  </xsd:sequence>
-                </xsd:complexType>
-              </xsd:element>
-            </xsd:sequence>
-          </xsd:extension>
-        </xsd:complexContent>
-      </xsd:complexType>
-    </xsd:element>
-    <xsd:element name="AverageRating" ma:index="12" nillable="true" ma:displayName="Average Rating" ma:internalName="AverageRating" ma:readOnly="false">
-      <xsd:simpleType>
-        <xsd:restriction base="dms:Text"/>
-      </xsd:simpleType>
-    </xsd:element>
-    <xsd:element name="BlockPublish" ma:index="13" nillable="true" ma:displayName="Block from Publishing?" ma:default="" ma:internalName="BlockPublish" ma:readOnly="false">
-      <xsd:simpleType>
-        <xsd:restriction base="dms:Boolean"/>
-      </xsd:simpleType>
-    </xsd:element>
-    <xsd:element name="BugNumber" ma:index="14" nillable="true" ma:displayName="Bug Number" ma:default="" ma:internalName="BugNumber" ma:readOnly="false">
-      <xsd:simpleType>
-        <xsd:restriction base="dms:Text"/>
-      </xsd:simpleType>
-    </xsd:element>
-    <xsd:element name="CampaignTagsTaxHTField0" ma:index="16" nillable="true" ma:taxonomy="true" ma:internalName="CampaignTagsTaxHTField0" ma:taxonomyFieldName="CampaignTags" ma:displayName="Campaigns" ma:readOnly="false" ma:default="" ma:fieldId="{1df42cc3-2301-4f11-a52a-6ead923c29ed}" ma:taxonomyMulti="true" ma:sspId="8f79753a-75d3-41f5-8ca3-40b843941b4f" ma:termSetId="ca0e50d4-faa1-44ce-961e-bb1441c60e66" ma:anchorId="00000000-0000-0000-0000-000000000000" ma:open="false" ma:isKeyword="false">
-      <xsd:complexType>
-        <xsd:sequence>
-          <xsd:element ref="pc:Terms" minOccurs="0" maxOccurs="1"/>
-        </xsd:sequence>
-      </xsd:complexType>
-    </xsd:element>
-    <xsd:element name="TPClientViewer" ma:index="17" nillable="true" ma:displayName="Client Viewer" ma:default="" ma:internalName="TPClientViewer">
-      <xsd:simpleType>
-        <xsd:restriction base="dms:Text"/>
-      </xsd:simpleType>
-    </xsd:element>
-    <xsd:element name="ClipArtFilename" ma:index="18" nillable="true" ma:displayName="Clip Art Name" ma:default="" ma:internalName="ClipArtFilename" ma:readOnly="false">
-      <xsd:simpleType>
-        <xsd:restriction base="dms:Text"/>
-      </xsd:simpleType>
-    </xsd:element>
-    <xsd:element name="TPCommandLine" ma:index="19" nillable="true" ma:displayName="Command Line" ma:default="" ma:internalName="TPCommandLine">
-      <xsd:simpleType>
-        <xsd:restriction base="dms:Text"/>
-      </xsd:simpleType>
-    </xsd:element>
-    <xsd:element name="TPComponent" ma:index="20" nillable="true" ma:displayName="Component" ma:default="" ma:internalName="TPComponent">
-      <xsd:simpleType>
-        <xsd:restriction base="dms:Text"/>
-      </xsd:simpleType>
-    </xsd:element>
-    <xsd:element name="ContentItem" ma:index="21" nillable="true" ma:displayName="Content Item" ma:default="" ma:hidden="true" ma:internalName="ContentItem" ma:readOnly="false">
-      <xsd:simpleType>
-        <xsd:restriction base="dms:Unknown"/>
-      </xsd:simpleType>
-    </xsd:element>
-    <xsd:element name="CrawlForDependencies" ma:index="23" nillable="true" ma:displayName="Crawl for Dependencies?" ma:default="true" ma:internalName="CrawlForDependencies" ma:readOnly="false">
-      <xsd:simpleType>
-        <xsd:restriction base="dms:Boolean"/>
-      </xsd:simpleType>
-    </xsd:element>
-    <xsd:element name="CSXHash" ma:index="26" nillable="true" ma:displayName="CSX Hash" ma:default="" ma:indexed="true" ma:internalName="CSXHash" ma:readOnly="false">
-      <xsd:simpleType>
-        <xsd:restriction base="dms:Text"/>
-      </xsd:simpleType>
-    </xsd:element>
-    <xsd:element name="CSXSubmissionMarket" ma:index="27" nillable="true" ma:displayName="CSX Submission Market" ma:default="" ma:list="{2FBD1B11-2ACE-4FDC-B5A3-635D4ADF6F1B}" ma:internalName="CSXSubmissionMarket" ma:readOnly="false" ma:showField="MarketName" ma:web="4873beb7-5857-4685-be1f-d57550cc96cc">
-      <xsd:simpleType>
-        <xsd:restriction base="dms:Lookup"/>
-      </xsd:simpleType>
-    </xsd:element>
-    <xsd:element name="CSXUpdate" ma:index="28" nillable="true" ma:displayName="CSX Updated?" ma:default="false" ma:internalName="CSXUpdate" ma:readOnly="false">
-      <xsd:simpleType>
-        <xsd:restriction base="dms:Boolean"/>
-      </xsd:simpleType>
-    </xsd:element>
-    <xsd:element name="IntlLangReviewDate" ma:index="29" nillable="true" ma:displayName="Date to Complete Intl QA" ma:default="" ma:internalName="IntlLangReviewDate" ma:readOnly="false">
-      <xsd:simpleType>
-        <xsd:restriction base="dms:DateTime"/>
-      </xsd:simpleType>
-    </xsd:element>
-    <xsd:element name="IsDeleted" ma:index="30" nillable="true" ma:displayName="Deleted?" ma:default="" ma:internalName="IsDeleted" ma:readOnly="false">
-      <xsd:simpleType>
-        <xsd:restriction base="dms:Boolean"/>
-      </xsd:simpleType>
-    </xsd:element>
-    <xsd:element name="APDescription" ma:index="31" nillable="true" ma:displayName="Description" ma:default="" ma:internalName="APDescription" ma:readOnly="false">
-      <xsd:simpleType>
-        <xsd:restriction base="dms:Note"/>
-      </xsd:simpleType>
-    </xsd:element>
-    <xsd:element name="DirectSourceMarket" ma:index="32" nillable="true" ma:displayName="Direct Source Market Group" ma:default="" ma:internalName="DirectSourceMarket" ma:readOnly="false">
-      <xsd:simpleType>
-        <xsd:restriction base="dms:Text"/>
-      </xsd:simpleType>
-    </xsd:element>
-    <xsd:element name="Downloads" ma:index="33" nillable="true" ma:displayName="Downloads" ma:default="0" ma:hidden="true" ma:internalName="Downloads" ma:readOnly="false">
-      <xsd:simpleType>
-        <xsd:restriction base="dms:Unknown"/>
-      </xsd:simpleType>
-    </xsd:element>
-    <xsd:element name="DSATActionTaken" ma:index="34" nillable="true" ma:displayName="DSAT Action Taken" ma:default="" ma:internalName="DSATActionTaken" ma:readOnly="false">
-      <xsd:simpleType>
-        <xsd:restriction base="dms:Choice">
-          <xsd:enumeration value="Best Bets"/>
-          <xsd:enumeration value="Expire"/>
-          <xsd:enumeration value="Hide"/>
-          <xsd:enumeration value="None"/>
-        </xsd:restriction>
-      </xsd:simpleType>
-    </xsd:element>
-    <xsd:element name="APEditor" ma:index="35" nillable="true" ma:displayName="Editor" ma:default="" ma:list="UserInfo" ma:internalName="APEditor" ma:readOnly="false">
-      <xsd:complexType>
-        <xsd:complexContent>
-          <xsd:extension base="dms:User">
-            <xsd:sequence>
-              <xsd:element name="UserInfo" minOccurs="0" maxOccurs="unbounded">
-                <xsd:complexType>
-                  <xsd:sequence>
-                    <xsd:element name="DisplayName" type="xsd:string" minOccurs="0"/>
-                    <xsd:element name="AccountId" type="dms:UserId" minOccurs="0" nillable="true"/>
-                    <xsd:element name="AccountType" type="xsd:string" minOccurs="0"/>
-                  </xsd:sequence>
-                </xsd:complexType>
-              </xsd:element>
-            </xsd:sequence>
-          </xsd:extension>
-        </xsd:complexContent>
-      </xsd:complexType>
-    </xsd:element>
-    <xsd:element name="EditorialStatus" ma:index="36" nillable="true" ma:displayName="Editorial Status" ma:default="" ma:internalName="EditorialStatus" ma:readOnly="false">
-      <xsd:simpleType>
-        <xsd:restriction base="dms:Unknown"/>
-      </xsd:simpleType>
-    </xsd:element>
-    <xsd:element name="EditorialTags" ma:index="37" nillable="true" ma:displayName="Editorial Tags" ma:default="" ma:internalName="EditorialTags">
-      <xsd:simpleType>
-        <xsd:restriction base="dms:Unknown"/>
-      </xsd:simpleType>
-    </xsd:element>
-    <xsd:element name="TPExecutable" ma:index="38" nillable="true" ma:displayName="Executable" ma:default="" ma:internalName="TPExecutable">
-      <xsd:simpleType>
-        <xsd:restriction base="dms:Text"/>
-      </xsd:simpleType>
-    </xsd:element>
-    <xsd:element name="FeatureTagsTaxHTField0" ma:index="40" nillable="true" ma:taxonomy="true" ma:internalName="FeatureTagsTaxHTField0" ma:taxonomyFieldName="FeatureTags" ma:displayName="Features" ma:readOnly="false" ma:default="" ma:fieldId="{7fc0d542-15c6-4882-a8e3-13bca44403fb}" ma:taxonomyMulti="true" ma:sspId="8f79753a-75d3-41f5-8ca3-40b843941b4f" ma:termSetId="f1ab6845-967d-4854-a0ba-4ec07f0f8113" ma:anchorId="00000000-0000-0000-0000-000000000000" ma:open="false" ma:isKeyword="false">
-      <xsd:complexType>
-        <xsd:sequence>
-          <xsd:element ref="pc:Terms" minOccurs="0" maxOccurs="1"/>
-        </xsd:sequence>
-      </xsd:complexType>
-    </xsd:element>
-    <xsd:element name="TPFriendlyName" ma:index="41" nillable="true" ma:displayName="Friendly Name" ma:default="" ma:internalName="TPFriendlyName">
-      <xsd:simpleType>
-        <xsd:restriction base="dms:Text"/>
-      </xsd:simpleType>
-    </xsd:element>
-    <xsd:element name="FriendlyTitle" ma:index="42" nillable="true" ma:displayName="Friendly Title" ma:default="" ma:description="Shorter title to be used when displaying search results" ma:internalName="FriendlyTitle" ma:readOnly="false">
-      <xsd:simpleType>
-        <xsd:restriction base="dms:Text"/>
-      </xsd:simpleType>
-    </xsd:element>
-    <xsd:element name="PrimaryImageGen" ma:index="43" nillable="true" ma:displayName="Generate Images?" ma:default="true" ma:internalName="PrimaryImageGen">
-      <xsd:simpleType>
-        <xsd:restriction base="dms:Boolean"/>
-      </xsd:simpleType>
-    </xsd:element>
-    <xsd:element name="HandoffToMSDN" ma:index="44" nillable="true" ma:displayName="Handoff To MSDN Date" ma:default="" ma:internalName="HandoffToMSDN" ma:readOnly="false">
-      <xsd:simpleType>
-        <xsd:restriction base="dms:DateTime"/>
-      </xsd:simpleType>
-    </xsd:element>
-    <xsd:element name="InProjectListLookup" ma:index="45" nillable="true" ma:displayName="InProjectListLookup" ma:list="{9E343742-310B-4684-A24C-1D137CB4B230}" ma:internalName="InProjectListLookup" ma:readOnly="true" ma:showField="InProjectList" ma:web="4873beb7-5857-4685-be1f-d57550cc96cc">
-      <xsd:complexType>
-        <xsd:complexContent>
-          <xsd:extension base="dms:MultiChoiceLookup">
-            <xsd:sequence>
-              <xsd:element name="Value" type="dms:Lookup" maxOccurs="unbounded" minOccurs="0" nillable="true"/>
-            </xsd:sequence>
-          </xsd:extension>
-        </xsd:complexContent>
-      </xsd:complexType>
-    </xsd:element>
-    <xsd:element name="TPInstallLocation" ma:index="46" nillable="true" ma:displayName="Install Location" ma:default="" ma:internalName="TPInstallLocation">
-      <xsd:simpleType>
-        <xsd:restriction base="dms:Text"/>
-      </xsd:simpleType>
-    </xsd:element>
-    <xsd:element name="InternalTagsTaxHTField0" ma:index="48" nillable="true" ma:taxonomy="true" ma:internalName="InternalTagsTaxHTField0" ma:taxonomyFieldName="InternalTags" ma:displayName="Internal Tags" ma:readOnly="false" ma:default="" ma:fieldId="{1490b8a4-2706-41ec-b5e3-73176dccf34e}" ma:taxonomyMulti="true" ma:sspId="8f79753a-75d3-41f5-8ca3-40b843941b4f" ma:termSetId="82b6639e-f7fc-4c18-ad2d-003a6e707765" ma:anchorId="00000000-0000-0000-0000-000000000000" ma:open="false" ma:isKeyword="false">
-      <xsd:complexType>
-        <xsd:sequence>
-          <xsd:element ref="pc:Terms" minOccurs="0" maxOccurs="1"/>
-        </xsd:sequence>
-      </xsd:complexType>
-    </xsd:element>
-    <xsd:element name="IntlLangReview" ma:index="49" nillable="true" ma:displayName="Intl Lang QA Review Required?" ma:default="" ma:internalName="IntlLangReview" ma:readOnly="false">
-      <xsd:simpleType>
-        <xsd:restriction base="dms:Boolean"/>
-      </xsd:simpleType>
-    </xsd:element>
-    <xsd:element name="IntlLangReviewer" ma:index="50" nillable="true" ma:displayName="Intl Lang QA Reviewer" ma:default="" ma:internalName="IntlLangReviewer" ma:readOnly="false">
-      <xsd:simpleType>
-        <xsd:restriction base="dms:Text"/>
-      </xsd:simpleType>
-    </xsd:element>
-    <xsd:element name="MarketSpecific" ma:index="51" nillable="true" ma:displayName="Is Market Specific?" ma:default="" ma:internalName="MarketSpecific" ma:readOnly="false">
-      <xsd:simpleType>
-        <xsd:restriction base="dms:Boolean"/>
-      </xsd:simpleType>
-    </xsd:element>
-    <xsd:element name="LastCompleteVersionLookup" ma:index="52" nillable="true" ma:displayName="Last Complete Version Lookup" ma:default="" ma:list="{9E343742-310B-4684-A24C-1D137CB4B230}" ma:internalName="LastCompleteVersionLookup" ma:readOnly="true" ma:showField="LastCompleteVersion" ma:web="4873beb7-5857-4685-be1f-d57550cc96cc">
-      <xsd:complexType>
-        <xsd:complexContent>
-          <xsd:extension base="dms:MultiChoiceLookup">
-            <xsd:sequence>
-              <xsd:element name="Value" type="dms:Lookup" maxOccurs="unbounded" minOccurs="0" nillable="true"/>
-            </xsd:sequence>
-          </xsd:extension>
-        </xsd:complexContent>
-      </xsd:complexType>
-    </xsd:element>
-    <xsd:element name="LastHandOff" ma:index="53" nillable="true" ma:displayName="Last Hand-off" ma:default="" ma:internalName="LastHandOff" ma:readOnly="false">
-      <xsd:simpleType>
-        <xsd:restriction base="dms:DateTime"/>
-      </xsd:simpleType>
-    </xsd:element>
-    <xsd:element name="LastModifiedDateTime" ma:index="54" nillable="true" ma:displayName="Last Modified Date" ma:default="" ma:internalName="LastModifiedDateTime" ma:readOnly="false">
-      <xsd:simpleType>
-        <xsd:restriction base="dms:DateTime"/>
-      </xsd:simpleType>
-    </xsd:element>
-    <xsd:element name="LastPreviewErrorLookup" ma:index="55" nillable="true" ma:displayName="Last Preview Attempt Error" ma:default="" ma:list="{9E343742-310B-4684-A24C-1D137CB4B230}" ma:internalName="LastPreviewErrorLookup" ma:readOnly="true" ma:showField="LastPreviewError" ma:web="4873beb7-5857-4685-be1f-d57550cc96cc">
-      <xsd:complexType>
-        <xsd:complexContent>
-          <xsd:extension base="dms:MultiChoiceLookup">
-            <xsd:sequence>
-              <xsd:element name="Value" type="dms:Lookup" maxOccurs="unbounded" minOccurs="0" nillable="true"/>
-            </xsd:sequence>
-          </xsd:extension>
-        </xsd:complexContent>
-      </xsd:complexType>
-    </xsd:element>
-    <xsd:element name="LastPreviewResultLookup" ma:index="56" nillable="true" ma:displayName="Last Preview Attempt Result" ma:default="" ma:list="{9E343742-310B-4684-A24C-1D137CB4B230}" ma:internalName="LastPreviewResultLookup" ma:readOnly="true" ma:showField="LastPreviewResult" ma:web="4873beb7-5857-4685-be1f-d57550cc96cc">
-      <xsd:complexType>
-        <xsd:complexContent>
-          <xsd:extension base="dms:MultiChoiceLookup">
-            <xsd:sequence>
-              <xsd:element name="Value" type="dms:Lookup" maxOccurs="unbounded" minOccurs="0" nillable="true"/>
-            </xsd:sequence>
-          </xsd:extension>
-        </xsd:complexContent>
-      </xsd:complexType>
-    </xsd:element>
-    <xsd:element name="LastPreviewAttemptDateLookup" ma:index="57" nillable="true" ma:displayName="Last Preview Attempted On" ma:default="" ma:list="{9E343742-310B-4684-A24C-1D137CB4B230}" ma:internalName="LastPreviewAttemptDateLookup" ma:readOnly="true" ma:showField="LastPreviewAttemptDate" ma:web="4873beb7-5857-4685-be1f-d57550cc96cc">
-      <xsd:complexType>
-        <xsd:complexContent>
-          <xsd:extension base="dms:MultiChoiceLookup">
-            <xsd:sequence>
-              <xsd:element name="Value" type="dms:Lookup" maxOccurs="unbounded" minOccurs="0" nillable="true"/>
-            </xsd:sequence>
-          </xsd:extension>
-        </xsd:complexContent>
-      </xsd:complexType>
-    </xsd:element>
-    <xsd:element name="LastPreviewedByLookup" ma:index="58" nillable="true" ma:displayName="Last Previewed By" ma:default="" ma:list="{9E343742-310B-4684-A24C-1D137CB4B230}" ma:internalName="LastPreviewedByLookup" ma:readOnly="true" ma:showField="LastPreviewedBy" ma:web="4873beb7-5857-4685-be1f-d57550cc96cc">
-      <xsd:complexType>
-        <xsd:complexContent>
-          <xsd:extension base="dms:MultiChoiceLookup">
-            <xsd:sequence>
-              <xsd:element name="Value" type="dms:Lookup" maxOccurs="unbounded" minOccurs="0" nillable="true"/>
-            </xsd:sequence>
-          </xsd:extension>
-        </xsd:complexContent>
-      </xsd:complexType>
-    </xsd:element>
-    <xsd:element name="LastPreviewTimeLookup" ma:index="59" nillable="true" ma:displayName="Last Previewed Date" ma:default="" ma:list="{9E343742-310B-4684-A24C-1D137CB4B230}" ma:internalName="LastPreviewTimeLookup" ma:readOnly="true" ma:showField="LastPreviewTime" ma:web="4873beb7-5857-4685-be1f-d57550cc96cc">
-      <xsd:complexType>
-        <xsd:complexContent>
-          <xsd:extension base="dms:MultiChoiceLookup">
-            <xsd:sequence>
-              <xsd:element name="Value" type="dms:Lookup" maxOccurs="unbounded" minOccurs="0" nillable="true"/>
-            </xsd:sequence>
-          </xsd:extension>
-        </xsd:complexContent>
-      </xsd:complexType>
-    </xsd:element>
-    <xsd:element name="LastPreviewVersionLookup" ma:index="60" nillable="true" ma:displayName="Last Previewed Version" ma:default="" ma:list="{9E343742-310B-4684-A24C-1D137CB4B230}" ma:internalName="LastPreviewVersionLookup" ma:readOnly="true" ma:showField="LastPreviewVersion" ma:web="4873beb7-5857-4685-be1f-d57550cc96cc">
-      <xsd:complexType>
-        <xsd:complexContent>
-          <xsd:extension base="dms:MultiChoiceLookup">
-            <xsd:sequence>
-              <xsd:element name="Value" type="dms:Lookup" maxOccurs="unbounded" minOccurs="0" nillable="true"/>
-            </xsd:sequence>
-          </xsd:extension>
-        </xsd:complexContent>
-      </xsd:complexType>
-    </xsd:element>
-    <xsd:element name="LastPublishErrorLookup" ma:index="61" nillable="true" ma:displayName="Last Publish Attempt Error" ma:default="" ma:list="{9E343742-310B-4684-A24C-1D137CB4B230}" ma:internalName="LastPublishErrorLookup" ma:readOnly="true" ma:showField="LastPublishError" ma:web="4873beb7-5857-4685-be1f-d57550cc96cc">
-      <xsd:complexType>
-        <xsd:complexContent>
-          <xsd:extension base="dms:MultiChoiceLookup">
-            <xsd:sequence>
-              <xsd:element name="Value" type="dms:Lookup" maxOccurs="unbounded" minOccurs="0" nillable="true"/>
-            </xsd:sequence>
-          </xsd:extension>
-        </xsd:complexContent>
-      </xsd:complexType>
-    </xsd:element>
-    <xsd:element name="LastPublishResultLookup" ma:index="62" nillable="true" ma:displayName="Last Publish Attempt Result" ma:default="" ma:list="{9E343742-310B-4684-A24C-1D137CB4B230}" ma:internalName="LastPublishResultLookup" ma:readOnly="true" ma:showField="LastPublishResult" ma:web="4873beb7-5857-4685-be1f-d57550cc96cc">
-      <xsd:complexType>
-        <xsd:complexContent>
-          <xsd:extension base="dms:MultiChoiceLookup">
-            <xsd:sequence>
-              <xsd:element name="Value" type="dms:Lookup" maxOccurs="unbounded" minOccurs="0" nillable="true"/>
-            </xsd:sequence>
-          </xsd:extension>
-        </xsd:complexContent>
-      </xsd:complexType>
-    </xsd:element>
-    <xsd:element name="LastPublishAttemptDateLookup" ma:index="63" nillable="true" ma:displayName="Last Publish Attempted On" ma:default="" ma:list="{9E343742-310B-4684-A24C-1D137CB4B230}" ma:internalName="LastPublishAttemptDateLookup" ma:readOnly="true" ma:showField="LastPublishAttemptDate" ma:web="4873beb7-5857-4685-be1f-d57550cc96cc">
-      <xsd:complexType>
-        <xsd:complexContent>
-          <xsd:extension base="dms:MultiChoiceLookup">
-            <xsd:sequence>
-              <xsd:element name="Value" type="dms:Lookup" maxOccurs="unbounded" minOccurs="0" nillable="true"/>
-            </xsd:sequence>
-          </xsd:extension>
-        </xsd:complexContent>
-      </xsd:complexType>
-    </xsd:element>
-    <xsd:element name="LastPublishedByLookup" ma:index="64" nillable="true" ma:displayName="Last Published By" ma:default="" ma:list="{9E343742-310B-4684-A24C-1D137CB4B230}" ma:internalName="LastPublishedByLookup" ma:readOnly="true" ma:showField="LastPublishedBy" ma:web="4873beb7-5857-4685-be1f-d57550cc96cc">
-      <xsd:complexType>
-        <xsd:complexContent>
-          <xsd:extension base="dms:MultiChoiceLookup">
-            <xsd:sequence>
-              <xsd:element name="Value" type="dms:Lookup" maxOccurs="unbounded" minOccurs="0" nillable="true"/>
-            </xsd:sequence>
-          </xsd:extension>
-        </xsd:complexContent>
-      </xsd:complexType>
-    </xsd:element>
-    <xsd:element name="LastPublishTimeLookup" ma:index="65" nillable="true" ma:displayName="Last Published Date" ma:default="" ma:list="{9E343742-310B-4684-A24C-1D137CB4B230}" ma:internalName="LastPublishTimeLookup" ma:readOnly="true" ma:showField="LastPublishTime" ma:web="4873beb7-5857-4685-be1f-d57550cc96cc">
-      <xsd:complexType>
-        <xsd:complexContent>
-          <xsd:extension base="dms:MultiChoiceLookup">
-            <xsd:sequence>
-              <xsd:element name="Value" type="dms:Lookup" maxOccurs="unbounded" minOccurs="0" nillable="true"/>
-            </xsd:sequence>
-          </xsd:extension>
-        </xsd:complexContent>
-      </xsd:complexType>
-    </xsd:element>
-    <xsd:element name="LastPublishVersionLookup" ma:index="66" nillable="true" ma:displayName="Last Published Version" ma:default="" ma:list="{9E343742-310B-4684-A24C-1D137CB4B230}" ma:internalName="LastPublishVersionLookup" ma:readOnly="true" ma:showField="LastPublishVersion" ma:web="4873beb7-5857-4685-be1f-d57550cc96cc">
-      <xsd:complexType>
-        <xsd:complexContent>
-          <xsd:extension base="dms:MultiChoiceLookup">
-            <xsd:sequence>
-              <xsd:element name="Value" type="dms:Lookup" maxOccurs="unbounded" minOccurs="0" nillable="true"/>
-            </xsd:sequence>
-          </xsd:extension>
-        </xsd:complexContent>
-      </xsd:complexType>
-    </xsd:element>
-    <xsd:element name="TPLaunchHelpLinkType" ma:index="67" nillable="true" ma:displayName="Launch Help Link Type" ma:default="Template" ma:internalName="TPLaunchHelpLinkType">
-      <xsd:simpleType>
-        <xsd:restriction base="dms:Choice">
-          <xsd:enumeration value="Template"/>
-          <xsd:enumeration value="Training"/>
-          <xsd:enumeration value="URL"/>
-          <xsd:enumeration value="None"/>
-        </xsd:restriction>
-      </xsd:simpleType>
-    </xsd:element>
-    <xsd:element name="LegacyData" ma:index="68" nillable="true" ma:displayName="Legacy Data" ma:default="" ma:internalName="LegacyData" ma:readOnly="false">
-      <xsd:simpleType>
-        <xsd:restriction base="dms:Note"/>
-      </xsd:simpleType>
-    </xsd:element>
-    <xsd:element name="TPLaunchHelpLink" ma:index="69" nillable="true" ma:displayName="Link to Launch Help Topic" ma:default="" ma:internalName="TPLaunchHelpLink">
-      <xsd:simpleType>
-        <xsd:restriction base="dms:Text"/>
-      </xsd:simpleType>
-    </xsd:element>
-    <xsd:element name="LocComments" ma:index="70" nillable="true" ma:displayName="Loc Approval Comments" ma:default="" ma:internalName="LocComments" ma:readOnly="false">
-      <xsd:simpleType>
-        <xsd:restriction base="dms:Note"/>
-      </xsd:simpleType>
-    </xsd:element>
-    <xsd:element name="LocLastLocAttemptVersionLookup" ma:index="71" nillable="true" ma:displayName="Loc Last Loc Attempt Version" ma:default="" ma:list="{7DD1DCEC-E449-43D3-891F-7DC62F62AD21}" ma:internalName="LocLastLocAttemptVersionLookup" ma:readOnly="false" ma:showField="LastLocAttemptVersion" ma:web="4873beb7-5857-4685-be1f-d57550cc96cc">
-      <xsd:simpleType>
-        <xsd:restriction base="dms:Lookup"/>
-      </xsd:simpleType>
-    </xsd:element>
-    <xsd:element name="LocLastLocAttemptVersionTypeLookup" ma:index="72" nillable="true" ma:displayName="Loc Last Loc Attempt Version Type" ma:default="" ma:list="{7DD1DCEC-E449-43D3-891F-7DC62F62AD21}" ma:internalName="LocLastLocAttemptVersionTypeLookup" ma:readOnly="true" ma:showField="LastLocAttemptVersionType" ma:web="4873beb7-5857-4685-be1f-d57550cc96cc">
-      <xsd:simpleType>
-        <xsd:restriction base="dms:Lookup"/>
-      </xsd:simpleType>
-    </xsd:element>
-    <xsd:element name="LocManualTestRequired" ma:index="73" nillable="true" ma:displayName="Loc Manual Test Required" ma:default="" ma:internalName="LocManualTestRequired" ma:readOnly="false">
-      <xsd:simpleType>
-        <xsd:restriction base="dms:Boolean"/>
-      </xsd:simpleType>
-    </xsd:element>
-    <xsd:element name="LocMarketGroupTiers2" ma:index="74" nillable="true" ma:displayName="Loc Market Group Tiers" ma:internalName="LocMarketGroupTiers2" ma:readOnly="false">
-      <xsd:simpleType>
-        <xsd:restriction base="dms:Unknown"/>
-      </xsd:simpleType>
-    </xsd:element>
-    <xsd:element name="LocNewPublishedVersionLookup" ma:index="75" nillable="true" ma:displayName="Loc New Published Version Lookup" ma:default="" ma:list="{7DD1DCEC-E449-43D3-891F-7DC62F62AD21}" ma:internalName="LocNewPublishedVersionLookup" ma:readOnly="true" ma:showField="NewPublishedVersion" ma:web="4873beb7-5857-4685-be1f-d57550cc96cc">
-      <xsd:simpleType>
-        <xsd:restriction base="dms:Lookup"/>
-      </xsd:simpleType>
-    </xsd:element>
-    <xsd:element name="LocOverallHandbackStatusLookup" ma:index="76" nillable="true" ma:displayName="Loc Overall Handback Status" ma:default="" ma:list="{7DD1DCEC-E449-43D3-891F-7DC62F62AD21}" ma:internalName="LocOverallHandbackStatusLookup" ma:readOnly="true" ma:showField="OverallHandbackStatus" ma:web="4873beb7-5857-4685-be1f-d57550cc96cc">
-      <xsd:simpleType>
-        <xsd:restriction base="dms:Lookup"/>
-      </xsd:simpleType>
-    </xsd:element>
-    <xsd:element name="LocOverallLocStatusLookup" ma:index="77" nillable="true" ma:displayName="Loc Overall Localize Status" ma:default="" ma:list="{7DD1DCEC-E449-43D3-891F-7DC62F62AD21}" ma:internalName="LocOverallLocStatusLookup" ma:readOnly="true" ma:showField="OverallLocStatus" ma:web="4873beb7-5857-4685-be1f-d57550cc96cc">
-      <xsd:simpleType>
-        <xsd:restriction base="dms:Lookup"/>
-      </xsd:simpleType>
-    </xsd:element>
-    <xsd:element name="LocOverallPreviewStatusLookup" ma:index="78" nillable="true" ma:displayName="Loc Overall Preview Status" ma:default="" ma:list="{7DD1DCEC-E449-43D3-891F-7DC62F62AD21}" ma:internalName="LocOverallPreviewStatusLookup" ma:readOnly="true" ma:showField="OverallPreviewStatus" ma:web="4873beb7-5857-4685-be1f-d57550cc96cc">
-      <xsd:simpleType>
-        <xsd:restriction base="dms:Lookup"/>
-      </xsd:simpleType>
-    </xsd:element>
-    <xsd:element name="LocOverallPublishStatusLookup" ma:index="79" nillable="true" ma:displayName="Loc Overall Publish Status" ma:default="" ma:list="{7DD1DCEC-E449-43D3-891F-7DC62F62AD21}" ma:internalName="LocOverallPublishStatusLookup" ma:readOnly="true" ma:showField="OverallPublishStatus" ma:web="4873beb7-5857-4685-be1f-d57550cc96cc">
-      <xsd:simpleType>
-        <xsd:restriction base="dms:Lookup"/>
-      </xsd:simpleType>
-    </xsd:element>
-    <xsd:element name="IntlLocPriority" ma:index="80" nillable="true" ma:displayName="Loc Priority" ma:default="" ma:internalName="IntlLocPriority" ma:readOnly="false">
-      <xsd:simpleType>
-        <xsd:restriction base="dms:Unknown"/>
-      </xsd:simpleType>
-    </xsd:element>
-    <xsd:element name="LocProcessedForHandoffsLookup" ma:index="81" nillable="true" ma:displayName="Loc Processed For Handoffs" ma:default="" ma:list="{7DD1DCEC-E449-43D3-891F-7DC62F62AD21}" ma:internalName="LocProcessedForHandoffsLookup" ma:readOnly="true" ma:showField="ProcessedForHandoffs" ma:web="4873beb7-5857-4685-be1f-d57550cc96cc">
-      <xsd:simpleType>
-        <xsd:restriction base="dms:Lookup"/>
-      </xsd:simpleType>
-    </xsd:element>
-    <xsd:element name="LocProcessedForMarketsLookup" ma:index="82" nillable="true" ma:displayName="Loc Processed For Markets" ma:default="" ma:list="{7DD1DCEC-E449-43D3-891F-7DC62F62AD21}" ma:internalName="LocProcessedForMarketsLookup" ma:readOnly="true" ma:showField="ProcessedForMarkets" ma:web="4873beb7-5857-4685-be1f-d57550cc96cc">
-      <xsd:simpleType>
-        <xsd:restriction base="dms:Lookup"/>
-      </xsd:simpleType>
-    </xsd:element>
-    <xsd:element name="LocPublishedDependentAssetsLookup" ma:index="83" nillable="true" ma:displayName="Loc Published Dependent Assets" ma:default="" ma:list="{7DD1DCEC-E449-43D3-891F-7DC62F62AD21}" ma:internalName="LocPublishedDependentAssetsLookup" ma:readOnly="true" ma:showField="PublishedDependentAssets" ma:web="4873beb7-5857-4685-be1f-d57550cc96cc">
-      <xsd:simpleType>
-        <xsd:restriction base="dms:Lookup"/>
-      </xsd:simpleType>
-    </xsd:element>
-    <xsd:element name="LocPublishedLinkedAssetsLookup" ma:index="84" nillable="true" ma:displayName="Loc Published Linked Assets" ma:default="" ma:list="{7DD1DCEC-E449-43D3-891F-7DC62F62AD21}" ma:internalName="LocPublishedLinkedAssetsLookup" ma:readOnly="true" ma:showField="PublishedLinkedAssets" ma:web="4873beb7-5857-4685-be1f-d57550cc96cc">
-      <xsd:simpleType>
-        <xsd:restriction base="dms:Lookup"/>
-      </xsd:simpleType>
-    </xsd:element>
-    <xsd:element name="LocRecommendedHandoff" ma:index="85" nillable="true" ma:displayName="Loc Recommended Handoff" ma:default="" ma:indexed="true" ma:internalName="LocRecommendedHandoff" ma:readOnly="false">
-      <xsd:simpleType>
-        <xsd:restriction base="dms:Text"/>
-      </xsd:simpleType>
-    </xsd:element>
-    <xsd:element name="LocalizationTagsTaxHTField0" ma:index="87" nillable="true" ma:taxonomy="true" ma:internalName="LocalizationTagsTaxHTField0" ma:taxonomyFieldName="LocalizationTags" ma:displayName="Localization Tags" ma:readOnly="false" ma:default="" ma:fieldId="{00f02cb3-2c7c-424a-9c61-10e9b6878429}" ma:taxonomyMulti="true" ma:sspId="8f79753a-75d3-41f5-8ca3-40b843941b4f" ma:termSetId="5b7703a5-8e8b-4b58-8b31-1cea35331da3" ma:anchorId="00000000-0000-0000-0000-000000000000" ma:open="false" ma:isKeyword="false">
-      <xsd:complexType>
-        <xsd:sequence>
-          <xsd:element ref="pc:Terms" minOccurs="0" maxOccurs="1"/>
-        </xsd:sequence>
-      </xsd:complexType>
-    </xsd:element>
-    <xsd:element name="MachineTranslated" ma:index="88" nillable="true" ma:displayName="Machine Translated" ma:default="" ma:internalName="MachineTranslated" ma:readOnly="false">
-      <xsd:simpleType>
-        <xsd:restriction base="dms:Boolean"/>
-      </xsd:simpleType>
-    </xsd:element>
-    <xsd:element name="Manager" ma:index="89" nillable="true" ma:displayName="Manager" ma:hidden="true" ma:internalName="Manager" ma:readOnly="false">
-      <xsd:simpleType>
-        <xsd:restriction base="dms:Text"/>
-      </xsd:simpleType>
-    </xsd:element>
-    <xsd:element name="Markets" ma:index="90" nillable="true" ma:displayName="Markets" ma:default="" ma:description="Leave blank to show in all markets" ma:list="{2FBD1B11-2ACE-4FDC-B5A3-635D4ADF6F1B}" ma:internalName="Markets" ma:readOnly="false" ma:showField="MarketName" ma:web="4873beb7-5857-4685-be1f-d57550cc96cc">
-      <xsd:complexType>
-        <xsd:complexContent>
-          <xsd:extension base="dms:MultiChoiceLookup">
-            <xsd:sequence>
-              <xsd:element name="Value" type="dms:Lookup" maxOccurs="unbounded" minOccurs="0" nillable="true"/>
-            </xsd:sequence>
-          </xsd:extension>
-        </xsd:complexContent>
-      </xsd:complexType>
-    </xsd:element>
-    <xsd:element name="Milestone" ma:index="91" nillable="true" ma:displayName="Milestone" ma:default="" ma:internalName="Milestone" ma:readOnly="false">
-      <xsd:simpleType>
-        <xsd:restriction base="dms:Unknown"/>
-      </xsd:simpleType>
-    </xsd:element>
-    <xsd:element name="TPNamespace" ma:index="94" nillable="true" ma:displayName="Namespace" ma:default="" ma:internalName="TPNamespace">
-      <xsd:simpleType>
-        <xsd:restriction base="dms:Text"/>
-      </xsd:simpleType>
-    </xsd:element>
-    <xsd:element name="NumericId" ma:index="95" nillable="true" ma:displayName="Numeric ID" ma:default="" ma:indexed="true" ma:internalName="NumericId" ma:readOnly="false">
-      <xsd:simpleType>
-        <xsd:restriction base="dms:Number"/>
-      </xsd:simpleType>
-    </xsd:element>
-    <xsd:element name="NumOfRatingsLookup" ma:index="96" nillable="true" ma:displayName="NumOfRatings" ma:default="" ma:list="{9E343742-310B-4684-A24C-1D137CB4B230}" ma:internalName="NumOfRatingsLookup" ma:readOnly="true" ma:showField="NumOfRatings" ma:web="4873beb7-5857-4685-be1f-d57550cc96cc">
-      <xsd:complexType>
-        <xsd:complexContent>
-          <xsd:extension base="dms:MultiChoiceLookup">
-            <xsd:sequence>
-              <xsd:element name="Value" type="dms:Lookup" maxOccurs="unbounded" minOccurs="0" nillable="true"/>
-            </xsd:sequence>
-          </xsd:extension>
-        </xsd:complexContent>
-      </xsd:complexType>
-    </xsd:element>
-    <xsd:element name="OOCacheId" ma:index="97" nillable="true" ma:displayName="OOCacheId" ma:internalName="OOCacheId" ma:readOnly="false">
-      <xsd:simpleType>
-        <xsd:restriction base="dms:Text"/>
-      </xsd:simpleType>
-    </xsd:element>
-    <xsd:element name="OpenTemplate" ma:index="98" nillable="true" ma:displayName="Open Template" ma:default="true" ma:internalName="OpenTemplate">
-      <xsd:simpleType>
-        <xsd:restriction base="dms:Boolean"/>
-      </xsd:simpleType>
-    </xsd:element>
-    <xsd:element name="OriginAsset" ma:index="99" nillable="true" ma:displayName="Origin Asset" ma:default="" ma:internalName="OriginAsset" ma:readOnly="false">
-      <xsd:simpleType>
-        <xsd:restriction base="dms:Text"/>
-      </xsd:simpleType>
-    </xsd:element>
-    <xsd:element name="OriginalRelease" ma:index="100" nillable="true" ma:displayName="Original Release" ma:default="15" ma:internalName="OriginalRelease" ma:readOnly="false">
-      <xsd:simpleType>
-        <xsd:restriction base="dms:Choice">
-          <xsd:enumeration value="14"/>
-          <xsd:enumeration value="15"/>
-          <xsd:enumeration value="16"/>
-        </xsd:restriction>
-      </xsd:simpleType>
-    </xsd:element>
-    <xsd:element name="OriginalSourceMarket" ma:index="101" nillable="true" ma:displayName="Original Source Market Group" ma:default="" ma:internalName="OriginalSourceMarket" ma:readOnly="false">
-      <xsd:simpleType>
-        <xsd:restriction base="dms:Text"/>
-      </xsd:simpleType>
-    </xsd:element>
-    <xsd:element name="OutputCachingOn" ma:index="102" nillable="true" ma:displayName="Output Caching" ma:default="true" ma:hidden="true" ma:internalName="OutputCachingOn" ma:readOnly="false">
-      <xsd:simpleType>
-        <xsd:restriction base="dms:Boolean"/>
-      </xsd:simpleType>
-    </xsd:element>
-    <xsd:element name="ParentAssetId" ma:index="103" nillable="true" ma:displayName="Parent Asset Id" ma:default="" ma:internalName="ParentAssetId" ma:readOnly="false">
-      <xsd:simpleType>
-        <xsd:restriction base="dms:Text"/>
-      </xsd:simpleType>
-    </xsd:element>
-    <xsd:element name="PlannedPubDate" ma:index="104" nillable="true" ma:displayName="Planned Publish Date" ma:default="" ma:indexed="true" ma:internalName="PlannedPubDate" ma:readOnly="false">
-      <xsd:simpleType>
-        <xsd:restriction base="dms:DateTime"/>
-      </xsd:simpleType>
-    </xsd:element>
-    <xsd:element name="PolicheckWords" ma:index="105" nillable="true" ma:displayName="Policheck Words" ma:default="" ma:internalName="PolicheckWords" ma:readOnly="false">
-      <xsd:simpleType>
-        <xsd:restriction base="dms:Text"/>
-      </xsd:simpleType>
-    </xsd:element>
-    <xsd:element name="BusinessGroup" ma:index="106" nillable="true" ma:displayName="Product Division Owner" ma:default="" ma:internalName="BusinessGroup" ma:readOnly="false">
-      <xsd:simpleType>
-        <xsd:restriction base="dms:Unknown"/>
-      </xsd:simpleType>
-    </xsd:element>
-    <xsd:element name="UAProjectedTotalWords" ma:index="107" nillable="true" ma:displayName="Projected Word Count" ma:default="" ma:internalName="UAProjectedTotalWords" ma:readOnly="false">
-      <xsd:simpleType>
-        <xsd:restriction base="dms:Unknown"/>
-      </xsd:simpleType>
-    </xsd:element>
-    <xsd:element name="Provider" ma:index="108" nillable="true" ma:displayName="Provider" ma:default="" ma:internalName="Provider" ma:readOnly="false">
-      <xsd:simpleType>
-        <xsd:restriction base="dms:Unknown"/>
-      </xsd:simpleType>
-    </xsd:element>
-    <xsd:element name="Providers" ma:index="109" nillable="true" ma:displayName="Providers" ma:default="" ma:internalName="Providers">
-      <xsd:simpleType>
-        <xsd:restriction base="dms:Unknown"/>
-      </xsd:simpleType>
-    </xsd:element>
-    <xsd:element name="PublishStatusLookup" ma:index="110" nillable="true" ma:displayName="Publish Status" ma:default="" ma:list="{9E343742-310B-4684-A24C-1D137CB4B230}" ma:internalName="PublishStatusLookup" ma:readOnly="false" ma:showField="PublishStatus" ma:web="4873beb7-5857-4685-be1f-d57550cc96cc">
-      <xsd:complexType>
-        <xsd:complexContent>
-          <xsd:extension base="dms:MultiChoiceLookup">
-            <xsd:sequence>
-              <xsd:element name="Value" type="dms:Lookup" maxOccurs="unbounded" minOccurs="0" nillable="true"/>
-            </xsd:sequence>
-          </xsd:extension>
-        </xsd:complexContent>
-      </xsd:complexType>
-    </xsd:element>
-    <xsd:element name="PublishTargets" ma:index="111" nillable="true" ma:displayName="Publish Target" ma:default="OfficeOnlineVNext" ma:internalName="PublishTargets" ma:readOnly="false">
-      <xsd:simpleType>
-        <xsd:restriction base="dms:Unknown"/>
-      </xsd:simpleType>
-    </xsd:element>
-    <xsd:element name="RecommendationsModifier" ma:index="112" nillable="true" ma:displayName="Recommendations Modifier" ma:default="" ma:internalName="RecommendationsModifier" ma:readOnly="false">
-      <xsd:simpleType>
-        <xsd:restriction base="dms:Number"/>
-      </xsd:simpleType>
-    </xsd:element>
-    <xsd:element name="ArtSampleDocs" ma:index="113" nillable="true" ma:displayName="Sample Docs" ma:default="" ma:hidden="true" ma:internalName="ArtSampleDocs" ma:readOnly="false">
-      <xsd:simpleType>
-        <xsd:restriction base="dms:Text"/>
-      </xsd:simpleType>
-    </xsd:element>
-    <xsd:element name="ScenarioTagsTaxHTField0" ma:index="115" nillable="true" ma:taxonomy="true" ma:internalName="ScenarioTagsTaxHTField0" ma:taxonomyFieldName="ScenarioTags" ma:displayName="Scenarios" ma:readOnly="false" ma:default="" ma:fieldId="{93aef74d-6c78-4815-8310-51477dceeccc}" ma:taxonomyMulti="true" ma:sspId="8f79753a-75d3-41f5-8ca3-40b843941b4f" ma:termSetId="4b7d5f16-e2f2-4fc0-bab3-6e8b931e57d6" ma:anchorId="00000000-0000-0000-0000-000000000000" ma:open="false" ma:isKeyword="false">
-      <xsd:complexType>
-        <xsd:sequence>
-          <xsd:element ref="pc:Terms" minOccurs="0" maxOccurs="1"/>
-        </xsd:sequence>
-      </xsd:complexType>
-    </xsd:element>
-    <xsd:element name="ShowIn" ma:index="117" nillable="true" ma:displayName="Show In" ma:default="Show everywhere" ma:internalName="ShowIn" ma:readOnly="false">
-      <xsd:simpleType>
-        <xsd:restriction base="dms:Choice">
-          <xsd:enumeration value="Hide on web"/>
-          <xsd:enumeration value="On Web no search"/>
-          <xsd:enumeration value="Show everywhere"/>
-          <xsd:enumeration value="Special use only"/>
-        </xsd:restriction>
-      </xsd:simpleType>
-    </xsd:element>
-    <xsd:element name="SourceTitle" ma:index="118" nillable="true" ma:displayName="Source Title" ma:default="" ma:indexed="true" ma:internalName="SourceTitle" ma:readOnly="false">
-      <xsd:simpleType>
-        <xsd:restriction base="dms:Text"/>
-      </xsd:simpleType>
-    </xsd:element>
-    <xsd:element name="CSXSubmissionDate" ma:index="119" nillable="true" ma:displayName="Submission Date" ma:default="" ma:internalName="CSXSubmissionDate" ma:readOnly="false">
-      <xsd:simpleType>
-        <xsd:restriction base="dms:DateTime"/>
-      </xsd:simpleType>
-    </xsd:element>
-    <xsd:element name="SubmitterId" ma:index="120" nillable="true" ma:displayName="Submitter ID" ma:default="" ma:internalName="SubmitterId" ma:readOnly="false">
-      <xsd:simpleType>
-        <xsd:restriction base="dms:Text"/>
-      </xsd:simpleType>
-    </xsd:element>
-    <xsd:element name="TaxCatchAll" ma:index="121" nillable="true" ma:displayName="Taxonomy Catch All Column" ma:hidden="true" ma:list="{530f955b-6704-4601-bd83-f81d87f1e440}" ma:internalName="TaxCatchAll" ma:showField="CatchAllData" ma:web="4873beb7-5857-4685-be1f-d57550cc96cc">
-      <xsd:complexType>
-        <xsd:complexContent>
-          <xsd:extension base="dms:MultiChoiceLookup">
-            <xsd:sequence>
-              <xsd:element name="Value" type="dms:Lookup" maxOccurs="unbounded" minOccurs="0" nillable="true"/>
-            </xsd:sequence>
-          </xsd:extension>
-        </xsd:complexContent>
-      </xsd:complexType>
-    </xsd:element>
-    <xsd:element name="TaxCatchAllLabel" ma:index="122" nillable="true" ma:displayName="Taxonomy Catch All Column1" ma:hidden="true" ma:list="{530f955b-6704-4601-bd83-f81d87f1e440}" ma:internalName="TaxCatchAllLabel" ma:readOnly="true" ma:showField="CatchAllDataLabel" ma:web="4873beb7-5857-4685-be1f-d57550cc96cc">
-      <xsd:complexType>
-        <xsd:complexContent>
-          <xsd:extension base="dms:MultiChoiceLookup">
-            <xsd:sequence>
-              <xsd:element name="Value" type="dms:Lookup" maxOccurs="unbounded" minOccurs="0" nillable="true"/>
-            </xsd:sequence>
-          </xsd:extension>
-        </xsd:complexContent>
-      </xsd:complexType>
-    </xsd:element>
-    <xsd:element name="TemplateStatus" ma:index="123" nillable="true" ma:displayName="Template Status" ma:default="" ma:internalName="TemplateStatus">
-      <xsd:simpleType>
-        <xsd:restriction base="dms:Unknown"/>
-      </xsd:simpleType>
-    </xsd:element>
-    <xsd:element name="TemplateTemplateType" ma:index="124" nillable="true" ma:displayName="Template Type" ma:default="" ma:internalName="TemplateTemplateType">
-      <xsd:simpleType>
-        <xsd:restriction base="dms:Unknown"/>
-      </xsd:simpleType>
-    </xsd:element>
-    <xsd:element name="ThumbnailAssetId" ma:index="125" nillable="true" ma:displayName="Thumbnail Image Asset" ma:default="" ma:internalName="ThumbnailAssetId" ma:readOnly="false">
-      <xsd:simpleType>
-        <xsd:restriction base="dms:Text"/>
-      </xsd:simpleType>
-    </xsd:element>
-    <xsd:element name="TimesCloned" ma:index="126" nillable="true" ma:displayName="Times Cloned" ma:default="" ma:internalName="TimesCloned" ma:readOnly="false">
-      <xsd:simpleType>
-        <xsd:restriction base="dms:Number"/>
-      </xsd:simpleType>
-    </xsd:element>
-    <xsd:element name="TrustLevel" ma:index="128" nillable="true" ma:displayName="Trust Level" ma:default="1 Microsoft Managed Content" ma:internalName="TrustLevel" ma:readOnly="false">
-      <xsd:simpleType>
-        <xsd:restriction base="dms:Unknown"/>
-      </xsd:simpleType>
-    </xsd:element>
-    <xsd:element name="UALocComments" ma:index="129" nillable="true" ma:displayName="UA Loc Comments" ma:default="" ma:internalName="UALocComments" ma:readOnly="false">
-      <xsd:simpleType>
-        <xsd:restriction base="dms:Note"/>
-      </xsd:simpleType>
-    </xsd:element>
-    <xsd:element name="UALocRecommendation" ma:index="130" nillable="true" ma:displayName="UA Loc Recommendation" ma:default="Localize" ma:internalName="UALocRecommendation" ma:readOnly="false">
-      <xsd:simpleType>
-        <xsd:restriction base="dms:Choice">
-          <xsd:enumeration value="Localize"/>
-          <xsd:enumeration value="Never Localize"/>
-          <xsd:enumeration value="Priority Localize"/>
-        </xsd:restriction>
-      </xsd:simpleType>
-    </xsd:element>
-    <xsd:element name="UANotes" ma:index="131" nillable="true" ma:displayName="UA Notes" ma:default="" ma:internalName="UANotes" ma:readOnly="false">
-      <xsd:simpleType>
-        <xsd:restriction base="dms:Note"/>
-      </xsd:simpleType>
-    </xsd:element>
-    <xsd:element name="TPAppVersion" ma:index="132" nillable="true" ma:displayName="Version" ma:default="" ma:internalName="TPAppVersion">
-      <xsd:simpleType>
-        <xsd:restriction base="dms:Text"/>
-      </xsd:simpleType>
-    </xsd:element>
-    <xsd:element name="VoteCount" ma:index="133" nillable="true" ma:displayName="Vote Count" ma:default="" ma:internalName="VoteCount" ma:readOnly="false">
-      <xsd:simpleType>
-        <xsd:restriction base="dms:Unknown"/>
-      </xsd:simpleType>
-    </xsd:element>
-  </xsd:schema>
-  <xsd:schema xmlns="http://schemas.openxmlformats.org/package/2006/metadata/core-properties" xmlns:xsd="http://www.w3.org/2001/XMLSchema" xmlns:xsi="http://www.w3.org/2001/XMLSchema-instance" xmlns:dc="http://purl.org/dc/elements/1.1/" xmlns:dcterms="http://purl.org/dc/terms/" xmlns:odoc="http://schemas.microsoft.com/internal/obd" targetNamespace="http://schemas.openxmlformats.org/package/2006/metadata/core-properties" elementFormDefault="qualified" attributeFormDefault="unqualified" blockDefault="#all">
-    <xsd:import namespace="http://purl.org/dc/elements/1.1/" schemaLocation="http://dublincore.org/schemas/xmls/qdc/2003/04/02/dc.xsd"/>
-    <xsd:import namespace="http://purl.org/dc/terms/" schemaLocation="http://dublincore.org/schemas/xmls/qdc/2003/04/02/dcterms.xsd"/>
-    <xsd:element name="coreProperties" type="CT_coreProperties"/>
-    <xsd:complexType name="CT_coreProperties">
-      <xsd:all>
-        <xsd:element ref="dc:creator" minOccurs="0" maxOccurs="1"/>
-        <xsd:element ref="dcterms:created" minOccurs="0" maxOccurs="1"/>
-        <xsd:element ref="dc:identifier" minOccurs="0" maxOccurs="1"/>
-        <xsd:element name="contentType" minOccurs="0" maxOccurs="1" type="xsd:string" ma:index="22" ma:displayName="Content Type"/>
-        <xsd:element ref="dc:title" minOccurs="0" maxOccurs="1" ma:index="127" ma:displayName="Title"/>
-        <xsd:element ref="dc:subject" minOccurs="0" maxOccurs="1"/>
-        <xsd:element ref="dc:description" minOccurs="0" maxOccurs="1"/>
-        <xsd:element name="keywords" minOccurs="0" maxOccurs="1" type="xsd:string"/>
-        <xsd:element ref="dc:language" minOccurs="0" maxOccurs="1"/>
-        <xsd:element name="category" minOccurs="0" maxOccurs="1" type="xsd:string"/>
-        <xsd:element name="version" minOccurs="0" maxOccurs="1" type="xsd:string"/>
-        <xsd:element name="revision" minOccurs="0" maxOccurs="1" type="xsd:string">
-          <xsd:annotation>
-            <xsd:documentation>
-                        This value indicates the number of saves or revisions. The application is responsible for updating this value after each revision.
-                    </xsd:documentation>
-          </xsd:annotation>
-        </xsd:element>
-        <xsd:element name="lastModifiedBy" minOccurs="0" maxOccurs="1" type="xsd:string"/>
-        <xsd:element ref="dcterms:modified" minOccurs="0" maxOccurs="1"/>
-        <xsd:element name="contentStatus" minOccurs="0" maxOccurs="1" type="xsd:string"/>
-      </xsd:all>
-    </xsd:complexType>
-  </xsd:schema>
-  <xs:schema xmlns:pc="http://schemas.microsoft.com/office/infopath/2007/PartnerControls" xmlns:xs="http://www.w3.org/2001/XMLSchema" targetNamespace="http://schemas.microsoft.com/office/infopath/2007/PartnerControls" elementFormDefault="qualified" attributeFormDefault="unqualified">
-    <xs:element name="Person">
-      <xs:complexType>
-        <xs:sequence>
-          <xs:element ref="pc:DisplayName" minOccurs="0"/>
-          <xs:element ref="pc:AccountId" minOccurs="0"/>
-          <xs:element ref="pc:AccountType" minOccurs="0"/>
-        </xs:sequence>
-      </xs:complexType>
-    </xs:element>
-    <xs:element name="DisplayName" type="xs:string"/>
-    <xs:element name="AccountId" type="xs:string"/>
-    <xs:element name="AccountType" type="xs:string"/>
-    <xs:element name="BDCAssociatedEntity">
-      <xs:complexType>
-        <xs:sequence>
-          <xs:element ref="pc:BDCEntity" minOccurs="0" maxOccurs="unbounded"/>
-        </xs:sequence>
-        <xs:attribute ref="pc:EntityNamespace"/>
-        <xs:attribute ref="pc:EntityName"/>
-        <xs:attribute ref="pc:SystemInstanceName"/>
-        <xs:attribute ref="pc:AssociationName"/>
-      </xs:complexType>
-    </xs:element>
-    <xs:attribute name="EntityNamespace" type="xs:string"/>
-    <xs:attribute name="EntityName" type="xs:string"/>
-    <xs:attribute name="SystemInstanceName" type="xs:string"/>
-    <xs:attribute name="AssociationName" type="xs:string"/>
-    <xs:element name="BDCEntity">
-      <xs:complexType>
-        <xs:sequence>
-          <xs:element ref="pc:EntityDisplayName" minOccurs="0"/>
-          <xs:element ref="pc:EntityInstanceReference" minOccurs="0"/>
-          <xs:element ref="pc:EntityId1" minOccurs="0"/>
-          <xs:element ref="pc:EntityId2" minOccurs="0"/>
-          <xs:element ref="pc:EntityId3" minOccurs="0"/>
-          <xs:element ref="pc:EntityId4" minOccurs="0"/>
-          <xs:element ref="pc:EntityId5" minOccurs="0"/>
-        </xs:sequence>
-      </xs:complexType>
-    </xs:element>
-    <xs:element name="EntityDisplayName" type="xs:string"/>
-    <xs:element name="EntityInstanceReference" type="xs:string"/>
-    <xs:element name="EntityId1" type="xs:string"/>
-    <xs:element name="EntityId2" type="xs:string"/>
-    <xs:element name="EntityId3" type="xs:string"/>
-    <xs:element name="EntityId4" type="xs:string"/>
-    <xs:element name="EntityId5" type="xs:string"/>
-    <xs:element name="Terms">
-      <xs:complexType>
-        <xs:sequence>
-          <xs:element ref="pc:TermInfo" minOccurs="0" maxOccurs="unbounded"/>
-        </xs:sequence>
-      </xs:complexType>
-    </xs:element>
-    <xs:element name="TermInfo">
-      <xs:complexType>
-        <xs:sequence>
-          <xs:element ref="pc:TermName" minOccurs="0"/>
-          <xs:element ref="pc:TermId" minOccurs="0"/>
-        </xs:sequence>
-      </xs:complexType>
-    </xs:element>
-    <xs:element name="TermName" type="xs:string"/>
-    <xs:element name="TermId" type="xs:string"/>
-  </xs:schema>
-</ct:contentTypeSchema>
-</file>
-
 <file path=customXml/itemProps1.xml><?xml version="1.0" encoding="utf-8"?>
-<ds:datastoreItem xmlns:ds="http://schemas.openxmlformats.org/officeDocument/2006/customXml" ds:itemID="{7FBDB1CC-CEFB-4E46-8174-1F0AA0D30B24}">
-  <ds:schemaRefs>
-    <ds:schemaRef ds:uri="http://schemas.microsoft.com/office/2006/metadata/properties"/>
-    <ds:schemaRef ds:uri="http://schemas.microsoft.com/office/infopath/2007/PartnerControls"/>
-    <ds:schemaRef ds:uri="4873beb7-5857-4685-be1f-d57550cc96cc"/>
-  </ds:schemaRefs>
-</ds:datastoreItem>
-</file>
-
-<file path=customXml/itemProps2.xml><?xml version="1.0" encoding="utf-8"?>
-<ds:datastoreItem xmlns:ds="http://schemas.openxmlformats.org/officeDocument/2006/customXml" ds:itemID="{C01C3C56-10DB-49F7-B061-44D8728D078A}">
-  <ds:schemaRefs>
-    <ds:schemaRef ds:uri="http://schemas.microsoft.com/sharepoint/v3/contenttype/forms"/>
-  </ds:schemaRefs>
-</ds:datastoreItem>
-</file>
-
-<file path=customXml/itemProps3.xml><?xml version="1.0" encoding="utf-8"?>
 <ds:datastoreItem xmlns:ds="http://schemas.openxmlformats.org/officeDocument/2006/customXml" ds:itemID="{4B3A7E92-E05A-4924-9E8A-9F6659E5855B}">
   <ds:schemaRefs>
     <ds:schemaRef ds:uri="http://schemas.microsoft.com/office/2006/metadata/contentType"/>
@@ -4869,4 +4957,22 @@
     <ds:schemaRef ds:uri="http://schemas.microsoft.com/internal/obd"/>
   </ds:schemaRefs>
 </ds:datastoreItem>
+</file>
+
+<file path=customXml/itemProps2.xml><?xml version="1.0" encoding="utf-8"?>
+<ds:datastoreItem xmlns:ds="http://schemas.openxmlformats.org/officeDocument/2006/customXml" ds:itemID="{C01C3C56-10DB-49F7-B061-44D8728D078A}">
+  <ds:schemaRefs>
+    <ds:schemaRef ds:uri="http://schemas.microsoft.com/sharepoint/v3/contenttype/forms"/>
+  </ds:schemaRefs>
+</ds:datastoreItem>
+</file>
+
+<file path=customXml/itemProps3.xml><?xml version="1.0" encoding="utf-8"?>
+<ds:datastoreItem xmlns:ds="http://schemas.openxmlformats.org/officeDocument/2006/customXml" ds:itemID="{7FBDB1CC-CEFB-4E46-8174-1F0AA0D30B24}">
+  <ds:schemaRefs>
+    <ds:schemaRef ds:uri="http://schemas.microsoft.com/office/2006/metadata/properties"/>
+    <ds:schemaRef ds:uri="http://schemas.microsoft.com/office/infopath/2007/PartnerControls"/>
+    <ds:schemaRef ds:uri="4873beb7-5857-4685-be1f-d57550cc96cc"/>
+  </ds:schemaRefs>
+</ds:datastoreItem>
 </file>
</xml_diff>